<commit_message>
j'ai écrit l'intro de "specification des besoins"
</commit_message>
<xml_diff>
--- a/about Inventory/Rapport.docx
+++ b/about Inventory/Rapport.docx
@@ -5,10 +5,21 @@
     <w:p/>
     <w:p>
       <w:r>
-        <w:t>El rappoooooooooooooort :D</w:t>
-      </w:r>
-      <w:bookmarkStart w:id="0" w:name="_GoBack"/>
-      <w:bookmarkEnd w:id="0"/>
+        <w:t xml:space="preserve">El </w:t>
+      </w:r>
+      <w:proofErr w:type="spellStart"/>
+      <w:r>
+        <w:t>rappoooooooooooooort</w:t>
+      </w:r>
+      <w:proofErr w:type="spellEnd"/>
+      <w:r>
+        <w:t> </w:t>
+      </w:r>
+      <w:proofErr w:type="gramStart"/>
+      <w:r>
+        <w:t>:D</w:t>
+      </w:r>
+      <w:proofErr w:type="gramEnd"/>
     </w:p>
     <w:p/>
     <w:p>
@@ -18,6 +29,13 @@
     </w:p>
     <w:sdt>
       <w:sdtPr>
+        <w:rPr>
+          <w:rFonts w:asciiTheme="minorHAnsi" w:eastAsiaTheme="minorHAnsi" w:hAnsiTheme="minorHAnsi" w:cstheme="minorBidi"/>
+          <w:color w:val="auto"/>
+          <w:sz w:val="22"/>
+          <w:szCs w:val="22"/>
+          <w:lang w:eastAsia="en-US"/>
+        </w:rPr>
         <w:id w:val="2022587417"/>
         <w:docPartObj>
           <w:docPartGallery w:val="Table of Contents"/>
@@ -26,13 +44,8 @@
       </w:sdtPr>
       <w:sdtEndPr>
         <w:rPr>
-          <w:rFonts w:asciiTheme="minorHAnsi" w:eastAsiaTheme="minorHAnsi" w:hAnsiTheme="minorHAnsi" w:cstheme="minorBidi"/>
           <w:b/>
           <w:bCs/>
-          <w:color w:val="auto"/>
-          <w:sz w:val="22"/>
-          <w:szCs w:val="22"/>
-          <w:lang w:eastAsia="en-US"/>
         </w:rPr>
       </w:sdtEndPr>
       <w:sdtContent>
@@ -482,11 +495,13 @@
       <w:pPr>
         <w:pStyle w:val="Titre1"/>
       </w:pPr>
-      <w:bookmarkStart w:id="1" w:name="_Toc348190585"/>
+      <w:bookmarkStart w:id="0" w:name="_Toc348190585"/>
+      <w:bookmarkStart w:id="1" w:name="_Toc348204394"/>
       <w:r>
         <w:lastRenderedPageBreak/>
         <w:t>Introduction</w:t>
       </w:r>
+      <w:bookmarkEnd w:id="0"/>
       <w:bookmarkEnd w:id="1"/>
     </w:p>
     <w:p>
@@ -499,11 +514,13 @@
         <w:pStyle w:val="Titre1"/>
       </w:pPr>
       <w:bookmarkStart w:id="2" w:name="_Toc348190586"/>
+      <w:bookmarkStart w:id="3" w:name="_Toc348204395"/>
       <w:r>
         <w:lastRenderedPageBreak/>
         <w:t>Etat de l’art et étude de l’existant</w:t>
       </w:r>
       <w:bookmarkEnd w:id="2"/>
+      <w:bookmarkEnd w:id="3"/>
     </w:p>
     <w:p>
       <w:r>
@@ -514,13 +531,104 @@
       <w:pPr>
         <w:pStyle w:val="Titre1"/>
       </w:pPr>
-      <w:bookmarkStart w:id="3" w:name="_Toc348190587"/>
+      <w:bookmarkStart w:id="4" w:name="_Toc348190587"/>
+      <w:bookmarkStart w:id="5" w:name="_Toc348204396"/>
       <w:r>
         <w:lastRenderedPageBreak/>
         <w:t>Spécification des besoins</w:t>
       </w:r>
-      <w:bookmarkEnd w:id="3"/>
-    </w:p>
+      <w:bookmarkEnd w:id="4"/>
+      <w:bookmarkEnd w:id="5"/>
+    </w:p>
+    <w:p>
+      <w:pPr>
+        <w:pStyle w:val="Titre2"/>
+        <w:ind w:firstLine="708"/>
+      </w:pPr>
+      <w:bookmarkStart w:id="6" w:name="_Toc348204397"/>
+      <w:r>
+        <w:t>Introduction</w:t>
+      </w:r>
+      <w:bookmarkEnd w:id="6"/>
+    </w:p>
+    <w:p>
+      <w:r>
+        <w:tab/>
+      </w:r>
+      <w:bookmarkStart w:id="7" w:name="_GoBack"/>
+      <w:bookmarkEnd w:id="7"/>
+      <w:r>
+        <w:t>Notre application a pour objectif de répondre à  des besoins spécifiques</w:t>
+      </w:r>
+      <w:r>
+        <w:t xml:space="preserve">. </w:t>
+      </w:r>
+      <w:r>
+        <w:t xml:space="preserve">De ce fait, une spécification claire des besoins fonctionnels et non fonctionnels constituera une base solide </w:t>
+      </w:r>
+      <w:r>
+        <w:t xml:space="preserve">de départ </w:t>
+      </w:r>
+      <w:r>
+        <w:t xml:space="preserve">pour notre projet. </w:t>
+      </w:r>
+    </w:p>
+    <w:p>
+      <w:pPr>
+        <w:ind w:firstLine="708"/>
+      </w:pPr>
+      <w:r>
+        <w:t xml:space="preserve">En vue de cela, nous allons tout au long de ce chapitre, exposer puis détailler les différentes fonctionnalités </w:t>
+      </w:r>
+      <w:r>
+        <w:t>requises dans la gestion d’inventaire.</w:t>
+      </w:r>
+    </w:p>
+    <w:p>
+      <w:pPr>
+        <w:pStyle w:val="Titre2"/>
+      </w:pPr>
+      <w:r>
+        <w:tab/>
+        <w:t>Les besoins fonctionnels :</w:t>
+      </w:r>
+    </w:p>
+    <w:p>
+      <w:r>
+        <w:tab/>
+      </w:r>
+    </w:p>
+    <w:p/>
+    <w:p>
+      <w:pPr>
+        <w:pStyle w:val="Titre2"/>
+      </w:pPr>
+      <w:r>
+        <w:tab/>
+        <w:t>Les besoins non fonctionnels :</w:t>
+      </w:r>
+    </w:p>
+    <w:p/>
+    <w:p>
+      <w:pPr>
+        <w:pStyle w:val="Titre2"/>
+      </w:pPr>
+      <w:r>
+        <w:tab/>
+        <w:t>Diagrammes de cas d’utilisation :</w:t>
+      </w:r>
+    </w:p>
+    <w:p/>
+    <w:p>
+      <w:pPr>
+        <w:pStyle w:val="Titre2"/>
+      </w:pPr>
+      <w:r>
+        <w:tab/>
+        <w:t>Conclusion :</w:t>
+      </w:r>
+    </w:p>
+    <w:p/>
     <w:p>
       <w:r>
         <w:br w:type="page"/>
@@ -530,12 +638,14 @@
       <w:pPr>
         <w:pStyle w:val="Titre1"/>
       </w:pPr>
-      <w:bookmarkStart w:id="4" w:name="_Toc348190588"/>
+      <w:bookmarkStart w:id="8" w:name="_Toc348190588"/>
+      <w:bookmarkStart w:id="9" w:name="_Toc348204398"/>
       <w:r>
         <w:lastRenderedPageBreak/>
         <w:t>Conception</w:t>
       </w:r>
-      <w:bookmarkEnd w:id="4"/>
+      <w:bookmarkEnd w:id="8"/>
+      <w:bookmarkEnd w:id="9"/>
     </w:p>
     <w:p>
       <w:r>
@@ -546,12 +656,14 @@
       <w:pPr>
         <w:pStyle w:val="Titre1"/>
       </w:pPr>
-      <w:bookmarkStart w:id="5" w:name="_Toc348190589"/>
+      <w:bookmarkStart w:id="10" w:name="_Toc348190589"/>
+      <w:bookmarkStart w:id="11" w:name="_Toc348204399"/>
       <w:r>
         <w:lastRenderedPageBreak/>
         <w:t>Réalisation</w:t>
       </w:r>
-      <w:bookmarkEnd w:id="5"/>
+      <w:bookmarkEnd w:id="10"/>
+      <w:bookmarkEnd w:id="11"/>
     </w:p>
     <w:p>
       <w:r>
@@ -562,12 +674,14 @@
       <w:pPr>
         <w:pStyle w:val="Titre1"/>
       </w:pPr>
-      <w:bookmarkStart w:id="6" w:name="_Toc348190590"/>
+      <w:bookmarkStart w:id="12" w:name="_Toc348190590"/>
+      <w:bookmarkStart w:id="13" w:name="_Toc348204400"/>
       <w:r>
         <w:lastRenderedPageBreak/>
         <w:t>Conclusion et perspectives</w:t>
       </w:r>
-      <w:bookmarkEnd w:id="6"/>
+      <w:bookmarkEnd w:id="12"/>
+      <w:bookmarkEnd w:id="13"/>
     </w:p>
     <w:p>
       <w:r>
@@ -621,6 +735,7 @@
         <w:docPartUnique/>
       </w:docPartObj>
     </w:sdtPr>
+    <w:sdtEndPr/>
     <w:sdtContent>
       <w:p>
         <w:pPr>
@@ -1096,6 +1211,28 @@
       <w:szCs w:val="32"/>
     </w:rPr>
   </w:style>
+  <w:style w:type="paragraph" w:styleId="Titre2">
+    <w:name w:val="heading 2"/>
+    <w:basedOn w:val="Normal"/>
+    <w:next w:val="Normal"/>
+    <w:link w:val="Titre2Car"/>
+    <w:uiPriority w:val="9"/>
+    <w:unhideWhenUsed/>
+    <w:qFormat/>
+    <w:rsid w:val="00CD30A8"/>
+    <w:pPr>
+      <w:keepNext/>
+      <w:keepLines/>
+      <w:spacing w:before="40" w:after="0"/>
+      <w:outlineLvl w:val="1"/>
+    </w:pPr>
+    <w:rPr>
+      <w:rFonts w:asciiTheme="majorHAnsi" w:eastAsiaTheme="majorEastAsia" w:hAnsiTheme="majorHAnsi" w:cstheme="majorBidi"/>
+      <w:color w:val="2E74B5" w:themeColor="accent1" w:themeShade="BF"/>
+      <w:sz w:val="26"/>
+      <w:szCs w:val="26"/>
+    </w:rPr>
+  </w:style>
   <w:style w:type="character" w:default="1" w:styleId="Policepardfaut">
     <w:name w:val="Default Paragraph Font"/>
     <w:uiPriority w:val="1"/>
@@ -1218,7 +1355,591 @@
     <w:uiPriority w:val="99"/>
     <w:rsid w:val="001F398E"/>
   </w:style>
+  <w:style w:type="character" w:customStyle="1" w:styleId="Titre2Car">
+    <w:name w:val="Titre 2 Car"/>
+    <w:basedOn w:val="Policepardfaut"/>
+    <w:link w:val="Titre2"/>
+    <w:uiPriority w:val="9"/>
+    <w:rsid w:val="00CD30A8"/>
+    <w:rPr>
+      <w:rFonts w:asciiTheme="majorHAnsi" w:eastAsiaTheme="majorEastAsia" w:hAnsiTheme="majorHAnsi" w:cstheme="majorBidi"/>
+      <w:color w:val="2E74B5" w:themeColor="accent1" w:themeShade="BF"/>
+      <w:sz w:val="26"/>
+      <w:szCs w:val="26"/>
+    </w:rPr>
+  </w:style>
+  <w:style w:type="paragraph" w:styleId="TM2">
+    <w:name w:val="toc 2"/>
+    <w:basedOn w:val="Normal"/>
+    <w:next w:val="Normal"/>
+    <w:autoRedefine/>
+    <w:uiPriority w:val="39"/>
+    <w:unhideWhenUsed/>
+    <w:rsid w:val="007B7760"/>
+    <w:pPr>
+      <w:spacing w:after="100"/>
+      <w:ind w:left="220"/>
+    </w:pPr>
+  </w:style>
+  <w:style w:type="paragraph" w:styleId="TM3">
+    <w:name w:val="toc 3"/>
+    <w:basedOn w:val="Normal"/>
+    <w:next w:val="Normal"/>
+    <w:autoRedefine/>
+    <w:uiPriority w:val="39"/>
+    <w:unhideWhenUsed/>
+    <w:rsid w:val="007B7760"/>
+    <w:pPr>
+      <w:spacing w:after="100"/>
+      <w:ind w:left="440"/>
+    </w:pPr>
+    <w:rPr>
+      <w:rFonts w:eastAsiaTheme="minorEastAsia" w:cs="Times New Roman"/>
+      <w:lang w:eastAsia="fr-FR"/>
+    </w:rPr>
+  </w:style>
+  <w:style w:type="paragraph" w:styleId="Sansinterligne">
+    <w:name w:val="No Spacing"/>
+    <w:uiPriority w:val="1"/>
+    <w:qFormat/>
+    <w:rsid w:val="00411917"/>
+    <w:pPr>
+      <w:spacing w:after="0" w:line="240" w:lineRule="auto"/>
+    </w:pPr>
+  </w:style>
 </w:styles>
+</file>
+
+<file path=word/glossary/document.xml><?xml version="1.0" encoding="utf-8"?>
+<w:glossaryDocument xmlns:wpc="http://schemas.microsoft.com/office/word/2010/wordprocessingCanvas" xmlns:mc="http://schemas.openxmlformats.org/markup-compatibility/2006" xmlns:o="urn:schemas-microsoft-com:office:office" xmlns:r="http://schemas.openxmlformats.org/officeDocument/2006/relationships" xmlns:m="http://schemas.openxmlformats.org/officeDocument/2006/math" xmlns:v="urn:schemas-microsoft-com:vml" xmlns:wp14="http://schemas.microsoft.com/office/word/2010/wordprocessingDrawing" xmlns:wp="http://schemas.openxmlformats.org/drawingml/2006/wordprocessingDrawing" xmlns:w10="urn:schemas-microsoft-com:office:word" xmlns:w="http://schemas.openxmlformats.org/wordprocessingml/2006/main" xmlns:w14="http://schemas.microsoft.com/office/word/2010/wordml" xmlns:w15="http://schemas.microsoft.com/office/word/2012/wordml" xmlns:wpg="http://schemas.microsoft.com/office/word/2010/wordprocessingGroup" xmlns:wpi="http://schemas.microsoft.com/office/word/2010/wordprocessingInk" xmlns:wne="http://schemas.microsoft.com/office/word/2006/wordml" xmlns:wps="http://schemas.microsoft.com/office/word/2010/wordprocessingShape" mc:Ignorable="w14 w15 wp14"/>
+</file>
+
+<file path=word/glossary/fontTable.xml><?xml version="1.0" encoding="utf-8"?>
+<w:fonts xmlns:mc="http://schemas.openxmlformats.org/markup-compatibility/2006" xmlns:r="http://schemas.openxmlformats.org/officeDocument/2006/relationships" xmlns:w="http://schemas.openxmlformats.org/wordprocessingml/2006/main" xmlns:w14="http://schemas.microsoft.com/office/word/2010/wordml" xmlns:w15="http://schemas.microsoft.com/office/word/2012/wordml" mc:Ignorable="w14 w15">
+  <w:font w:name="Calibri">
+    <w:panose1 w:val="020F0502020204030204"/>
+    <w:charset w:val="00"/>
+    <w:family w:val="swiss"/>
+    <w:pitch w:val="variable"/>
+    <w:sig w:usb0="E00002FF" w:usb1="4000ACFF" w:usb2="00000001" w:usb3="00000000" w:csb0="0000019F" w:csb1="00000000"/>
+  </w:font>
+  <w:font w:name="Arial">
+    <w:panose1 w:val="020B0604020202020204"/>
+    <w:charset w:val="00"/>
+    <w:family w:val="swiss"/>
+    <w:pitch w:val="variable"/>
+    <w:sig w:usb0="E0002AFF" w:usb1="C0007843" w:usb2="00000009" w:usb3="00000000" w:csb0="000001FF" w:csb1="00000000"/>
+  </w:font>
+  <w:font w:name="Calibri Light">
+    <w:panose1 w:val="020F0302020204030204"/>
+    <w:charset w:val="00"/>
+    <w:family w:val="swiss"/>
+    <w:pitch w:val="variable"/>
+    <w:sig w:usb0="A00002EF" w:usb1="4000207B" w:usb2="00000000" w:usb3="00000000" w:csb0="0000019F" w:csb1="00000000"/>
+  </w:font>
+  <w:font w:name="Times New Roman">
+    <w:panose1 w:val="02020603050405020304"/>
+    <w:charset w:val="00"/>
+    <w:family w:val="roman"/>
+    <w:pitch w:val="variable"/>
+    <w:sig w:usb0="E0002AFF" w:usb1="C0007843" w:usb2="00000009" w:usb3="00000000" w:csb0="000001FF" w:csb1="00000000"/>
+  </w:font>
+</w:fonts>
+</file>
+
+<file path=word/glossary/settings.xml><?xml version="1.0" encoding="utf-8"?>
+<w:settings xmlns:mc="http://schemas.openxmlformats.org/markup-compatibility/2006" xmlns:o="urn:schemas-microsoft-com:office:office" xmlns:r="http://schemas.openxmlformats.org/officeDocument/2006/relationships" xmlns:m="http://schemas.openxmlformats.org/officeDocument/2006/math" xmlns:v="urn:schemas-microsoft-com:vml" xmlns:w10="urn:schemas-microsoft-com:office:word" xmlns:w="http://schemas.openxmlformats.org/wordprocessingml/2006/main" xmlns:w14="http://schemas.microsoft.com/office/word/2010/wordml" xmlns:w15="http://schemas.microsoft.com/office/word/2012/wordml" xmlns:sl="http://schemas.openxmlformats.org/schemaLibrary/2006/main" mc:Ignorable="w14 w15">
+  <w:view w:val="normal"/>
+  <w:defaultTabStop w:val="708"/>
+  <w:hyphenationZone w:val="425"/>
+  <w:characterSpacingControl w:val="doNotCompress"/>
+  <w:compat>
+    <w:useFELayout/>
+    <w:compatSetting w:name="compatibilityMode" w:uri="http://schemas.microsoft.com/office/word" w:val="15"/>
+    <w:compatSetting w:name="overrideTableStyleFontSizeAndJustification" w:uri="http://schemas.microsoft.com/office/word" w:val="1"/>
+    <w:compatSetting w:name="enableOpenTypeFeatures" w:uri="http://schemas.microsoft.com/office/word" w:val="1"/>
+    <w:compatSetting w:name="doNotFlipMirrorIndents" w:uri="http://schemas.microsoft.com/office/word" w:val="1"/>
+    <w:compatSetting w:name="differentiateMultirowTableHeaders" w:uri="http://schemas.microsoft.com/office/word" w:val="1"/>
+  </w:compat>
+  <w:rsids>
+    <w:rsidRoot w:val="00C34FED"/>
+    <w:rsid w:val="002E7756"/>
+    <w:rsid w:val="00C34FED"/>
+  </w:rsids>
+  <m:mathPr>
+    <m:mathFont m:val="Cambria Math"/>
+    <m:brkBin m:val="before"/>
+    <m:brkBinSub m:val="--"/>
+    <m:smallFrac m:val="0"/>
+    <m:dispDef/>
+    <m:lMargin m:val="0"/>
+    <m:rMargin m:val="0"/>
+    <m:defJc m:val="centerGroup"/>
+    <m:wrapIndent m:val="1440"/>
+    <m:intLim m:val="subSup"/>
+    <m:naryLim m:val="undOvr"/>
+  </m:mathPr>
+  <w:themeFontLang w:val="fr-FR"/>
+  <w:clrSchemeMapping w:bg1="light1" w:t1="dark1" w:bg2="light2" w:t2="dark2" w:accent1="accent1" w:accent2="accent2" w:accent3="accent3" w:accent4="accent4" w:accent5="accent5" w:accent6="accent6" w:hyperlink="hyperlink" w:followedHyperlink="followedHyperlink"/>
+  <w:decimalSymbol w:val=","/>
+  <w:listSeparator w:val=";"/>
+  <w15:chartTrackingRefBased/>
+</w:settings>
+</file>
+
+<file path=word/glossary/styles.xml><?xml version="1.0" encoding="utf-8"?>
+<w:styles xmlns:mc="http://schemas.openxmlformats.org/markup-compatibility/2006" xmlns:r="http://schemas.openxmlformats.org/officeDocument/2006/relationships" xmlns:w="http://schemas.openxmlformats.org/wordprocessingml/2006/main" xmlns:w14="http://schemas.microsoft.com/office/word/2010/wordml" xmlns:w15="http://schemas.microsoft.com/office/word/2012/wordml" mc:Ignorable="w14 w15">
+  <w:docDefaults>
+    <w:rPrDefault>
+      <w:rPr>
+        <w:rFonts w:asciiTheme="minorHAnsi" w:eastAsiaTheme="minorEastAsia" w:hAnsiTheme="minorHAnsi" w:cstheme="minorBidi"/>
+        <w:sz w:val="22"/>
+        <w:szCs w:val="22"/>
+        <w:lang w:val="fr-FR" w:eastAsia="fr-FR" w:bidi="ar-SA"/>
+      </w:rPr>
+    </w:rPrDefault>
+    <w:pPrDefault>
+      <w:pPr>
+        <w:spacing w:after="160" w:line="259" w:lineRule="auto"/>
+      </w:pPr>
+    </w:pPrDefault>
+  </w:docDefaults>
+  <w:latentStyles w:defLockedState="0" w:defUIPriority="99" w:defSemiHidden="0" w:defUnhideWhenUsed="0" w:defQFormat="0" w:count="371">
+    <w:lsdException w:name="Normal" w:uiPriority="0" w:qFormat="1"/>
+    <w:lsdException w:name="heading 1" w:uiPriority="9" w:qFormat="1"/>
+    <w:lsdException w:name="heading 2" w:semiHidden="1" w:uiPriority="9" w:unhideWhenUsed="1" w:qFormat="1"/>
+    <w:lsdException w:name="heading 3" w:semiHidden="1" w:uiPriority="9" w:unhideWhenUsed="1" w:qFormat="1"/>
+    <w:lsdException w:name="heading 4" w:semiHidden="1" w:uiPriority="9" w:unhideWhenUsed="1" w:qFormat="1"/>
+    <w:lsdException w:name="heading 5" w:semiHidden="1" w:uiPriority="9" w:unhideWhenUsed="1" w:qFormat="1"/>
+    <w:lsdException w:name="heading 6" w:semiHidden="1" w:uiPriority="9" w:unhideWhenUsed="1" w:qFormat="1"/>
+    <w:lsdException w:name="heading 7" w:semiHidden="1" w:uiPriority="9" w:unhideWhenUsed="1" w:qFormat="1"/>
+    <w:lsdException w:name="heading 8" w:semiHidden="1" w:uiPriority="9" w:unhideWhenUsed="1" w:qFormat="1"/>
+    <w:lsdException w:name="heading 9" w:semiHidden="1" w:uiPriority="9" w:unhideWhenUsed="1" w:qFormat="1"/>
+    <w:lsdException w:name="index 1" w:semiHidden="1" w:unhideWhenUsed="1"/>
+    <w:lsdException w:name="index 2" w:semiHidden="1" w:unhideWhenUsed="1"/>
+    <w:lsdException w:name="index 3" w:semiHidden="1" w:unhideWhenUsed="1"/>
+    <w:lsdException w:name="index 4" w:semiHidden="1" w:unhideWhenUsed="1"/>
+    <w:lsdException w:name="index 5" w:semiHidden="1" w:unhideWhenUsed="1"/>
+    <w:lsdException w:name="index 6" w:semiHidden="1" w:unhideWhenUsed="1"/>
+    <w:lsdException w:name="index 7" w:semiHidden="1" w:unhideWhenUsed="1"/>
+    <w:lsdException w:name="index 8" w:semiHidden="1" w:unhideWhenUsed="1"/>
+    <w:lsdException w:name="index 9" w:semiHidden="1" w:unhideWhenUsed="1"/>
+    <w:lsdException w:name="toc 1" w:semiHidden="1" w:uiPriority="39" w:unhideWhenUsed="1"/>
+    <w:lsdException w:name="toc 2" w:semiHidden="1" w:uiPriority="39" w:unhideWhenUsed="1"/>
+    <w:lsdException w:name="toc 3" w:semiHidden="1" w:uiPriority="39" w:unhideWhenUsed="1"/>
+    <w:lsdException w:name="toc 4" w:semiHidden="1" w:uiPriority="39" w:unhideWhenUsed="1"/>
+    <w:lsdException w:name="toc 5" w:semiHidden="1" w:uiPriority="39" w:unhideWhenUsed="1"/>
+    <w:lsdException w:name="toc 6" w:semiHidden="1" w:uiPriority="39" w:unhideWhenUsed="1"/>
+    <w:lsdException w:name="toc 7" w:semiHidden="1" w:uiPriority="39" w:unhideWhenUsed="1"/>
+    <w:lsdException w:name="toc 8" w:semiHidden="1" w:uiPriority="39" w:unhideWhenUsed="1"/>
+    <w:lsdException w:name="toc 9" w:semiHidden="1" w:uiPriority="39" w:unhideWhenUsed="1"/>
+    <w:lsdException w:name="Normal Indent" w:semiHidden="1" w:unhideWhenUsed="1"/>
+    <w:lsdException w:name="footnote text" w:semiHidden="1" w:unhideWhenUsed="1"/>
+    <w:lsdException w:name="annotation text" w:semiHidden="1" w:unhideWhenUsed="1"/>
+    <w:lsdException w:name="header" w:semiHidden="1" w:unhideWhenUsed="1"/>
+    <w:lsdException w:name="footer" w:semiHidden="1" w:unhideWhenUsed="1"/>
+    <w:lsdException w:name="index heading" w:semiHidden="1" w:unhideWhenUsed="1"/>
+    <w:lsdException w:name="caption" w:semiHidden="1" w:uiPriority="35" w:unhideWhenUsed="1" w:qFormat="1"/>
+    <w:lsdException w:name="table of figures" w:semiHidden="1" w:unhideWhenUsed="1"/>
+    <w:lsdException w:name="envelope address" w:semiHidden="1" w:unhideWhenUsed="1"/>
+    <w:lsdException w:name="envelope return" w:semiHidden="1" w:unhideWhenUsed="1"/>
+    <w:lsdException w:name="footnote reference" w:semiHidden="1" w:unhideWhenUsed="1"/>
+    <w:lsdException w:name="annotation reference" w:semiHidden="1" w:unhideWhenUsed="1"/>
+    <w:lsdException w:name="line number" w:semiHidden="1" w:unhideWhenUsed="1"/>
+    <w:lsdException w:name="page number" w:semiHidden="1" w:unhideWhenUsed="1"/>
+    <w:lsdException w:name="endnote reference" w:semiHidden="1" w:unhideWhenUsed="1"/>
+    <w:lsdException w:name="endnote text" w:semiHidden="1" w:unhideWhenUsed="1"/>
+    <w:lsdException w:name="table of authorities" w:semiHidden="1" w:unhideWhenUsed="1"/>
+    <w:lsdException w:name="macro" w:semiHidden="1" w:unhideWhenUsed="1"/>
+    <w:lsdException w:name="toa heading" w:semiHidden="1" w:unhideWhenUsed="1"/>
+    <w:lsdException w:name="List" w:semiHidden="1" w:unhideWhenUsed="1"/>
+    <w:lsdException w:name="List Bullet" w:semiHidden="1" w:unhideWhenUsed="1"/>
+    <w:lsdException w:name="List Number" w:semiHidden="1" w:unhideWhenUsed="1"/>
+    <w:lsdException w:name="List 2" w:semiHidden="1" w:unhideWhenUsed="1"/>
+    <w:lsdException w:name="List 3" w:semiHidden="1" w:unhideWhenUsed="1"/>
+    <w:lsdException w:name="List 4" w:semiHidden="1" w:unhideWhenUsed="1"/>
+    <w:lsdException w:name="List 5" w:semiHidden="1" w:unhideWhenUsed="1"/>
+    <w:lsdException w:name="List Bullet 2" w:semiHidden="1" w:unhideWhenUsed="1"/>
+    <w:lsdException w:name="List Bullet 3" w:semiHidden="1" w:unhideWhenUsed="1"/>
+    <w:lsdException w:name="List Bullet 4" w:semiHidden="1" w:unhideWhenUsed="1"/>
+    <w:lsdException w:name="List Bullet 5" w:semiHidden="1" w:unhideWhenUsed="1"/>
+    <w:lsdException w:name="List Number 2" w:semiHidden="1" w:unhideWhenUsed="1"/>
+    <w:lsdException w:name="List Number 3" w:semiHidden="1" w:unhideWhenUsed="1"/>
+    <w:lsdException w:name="List Number 4" w:semiHidden="1" w:unhideWhenUsed="1"/>
+    <w:lsdException w:name="List Number 5" w:semiHidden="1" w:unhideWhenUsed="1"/>
+    <w:lsdException w:name="Title" w:uiPriority="10" w:qFormat="1"/>
+    <w:lsdException w:name="Closing" w:semiHidden="1" w:unhideWhenUsed="1"/>
+    <w:lsdException w:name="Signature" w:semiHidden="1" w:unhideWhenUsed="1"/>
+    <w:lsdException w:name="Default Paragraph Font" w:semiHidden="1" w:uiPriority="1" w:unhideWhenUsed="1"/>
+    <w:lsdException w:name="Body Text" w:semiHidden="1" w:unhideWhenUsed="1"/>
+    <w:lsdException w:name="Body Text Indent" w:semiHidden="1" w:unhideWhenUsed="1"/>
+    <w:lsdException w:name="List Continue" w:semiHidden="1" w:unhideWhenUsed="1"/>
+    <w:lsdException w:name="List Continue 2" w:semiHidden="1" w:unhideWhenUsed="1"/>
+    <w:lsdException w:name="List Continue 3" w:semiHidden="1" w:unhideWhenUsed="1"/>
+    <w:lsdException w:name="List Continue 4" w:semiHidden="1" w:unhideWhenUsed="1"/>
+    <w:lsdException w:name="List Continue 5" w:semiHidden="1" w:unhideWhenUsed="1"/>
+    <w:lsdException w:name="Message Header" w:semiHidden="1" w:unhideWhenUsed="1"/>
+    <w:lsdException w:name="Subtitle" w:uiPriority="11" w:qFormat="1"/>
+    <w:lsdException w:name="Salutation" w:semiHidden="1" w:unhideWhenUsed="1"/>
+    <w:lsdException w:name="Date" w:semiHidden="1" w:unhideWhenUsed="1"/>
+    <w:lsdException w:name="Body Text First Indent" w:semiHidden="1" w:unhideWhenUsed="1"/>
+    <w:lsdException w:name="Body Text First Indent 2" w:semiHidden="1" w:unhideWhenUsed="1"/>
+    <w:lsdException w:name="Note Heading" w:semiHidden="1" w:unhideWhenUsed="1"/>
+    <w:lsdException w:name="Body Text 2" w:semiHidden="1" w:unhideWhenUsed="1"/>
+    <w:lsdException w:name="Body Text 3" w:semiHidden="1" w:unhideWhenUsed="1"/>
+    <w:lsdException w:name="Body Text Indent 2" w:semiHidden="1" w:unhideWhenUsed="1"/>
+    <w:lsdException w:name="Body Text Indent 3" w:semiHidden="1" w:unhideWhenUsed="1"/>
+    <w:lsdException w:name="Block Text" w:semiHidden="1" w:unhideWhenUsed="1"/>
+    <w:lsdException w:name="Hyperlink" w:semiHidden="1" w:unhideWhenUsed="1"/>
+    <w:lsdException w:name="FollowedHyperlink" w:semiHidden="1" w:unhideWhenUsed="1"/>
+    <w:lsdException w:name="Strong" w:uiPriority="22" w:qFormat="1"/>
+    <w:lsdException w:name="Emphasis" w:uiPriority="20" w:qFormat="1"/>
+    <w:lsdException w:name="Document Map" w:semiHidden="1" w:unhideWhenUsed="1"/>
+    <w:lsdException w:name="Plain Text" w:semiHidden="1" w:unhideWhenUsed="1"/>
+    <w:lsdException w:name="E-mail Signature" w:semiHidden="1" w:unhideWhenUsed="1"/>
+    <w:lsdException w:name="HTML Top of Form" w:semiHidden="1" w:unhideWhenUsed="1"/>
+    <w:lsdException w:name="HTML Bottom of Form" w:semiHidden="1" w:unhideWhenUsed="1"/>
+    <w:lsdException w:name="Normal (Web)" w:semiHidden="1" w:unhideWhenUsed="1"/>
+    <w:lsdException w:name="HTML Acronym" w:semiHidden="1" w:unhideWhenUsed="1"/>
+    <w:lsdException w:name="HTML Address" w:semiHidden="1" w:unhideWhenUsed="1"/>
+    <w:lsdException w:name="HTML Cite" w:semiHidden="1" w:unhideWhenUsed="1"/>
+    <w:lsdException w:name="HTML Code" w:semiHidden="1" w:unhideWhenUsed="1"/>
+    <w:lsdException w:name="HTML Definition" w:semiHidden="1" w:unhideWhenUsed="1"/>
+    <w:lsdException w:name="HTML Keyboard" w:semiHidden="1" w:unhideWhenUsed="1"/>
+    <w:lsdException w:name="HTML Preformatted" w:semiHidden="1" w:unhideWhenUsed="1"/>
+    <w:lsdException w:name="HTML Sample" w:semiHidden="1" w:unhideWhenUsed="1"/>
+    <w:lsdException w:name="HTML Typewriter" w:semiHidden="1" w:unhideWhenUsed="1"/>
+    <w:lsdException w:name="HTML Variable" w:semiHidden="1" w:unhideWhenUsed="1"/>
+    <w:lsdException w:name="Normal Table" w:semiHidden="1" w:unhideWhenUsed="1"/>
+    <w:lsdException w:name="annotation subject" w:semiHidden="1" w:unhideWhenUsed="1"/>
+    <w:lsdException w:name="No List" w:semiHidden="1" w:unhideWhenUsed="1"/>
+    <w:lsdException w:name="Outline List 1" w:semiHidden="1" w:unhideWhenUsed="1"/>
+    <w:lsdException w:name="Outline List 2" w:semiHidden="1" w:unhideWhenUsed="1"/>
+    <w:lsdException w:name="Outline List 3" w:semiHidden="1" w:unhideWhenUsed="1"/>
+    <w:lsdException w:name="Table Simple 1" w:semiHidden="1" w:unhideWhenUsed="1"/>
+    <w:lsdException w:name="Table Simple 2" w:semiHidden="1" w:unhideWhenUsed="1"/>
+    <w:lsdException w:name="Table Simple 3" w:semiHidden="1" w:unhideWhenUsed="1"/>
+    <w:lsdException w:name="Table Classic 1" w:semiHidden="1" w:unhideWhenUsed="1"/>
+    <w:lsdException w:name="Table Classic 2" w:semiHidden="1" w:unhideWhenUsed="1"/>
+    <w:lsdException w:name="Table Classic 3" w:semiHidden="1" w:unhideWhenUsed="1"/>
+    <w:lsdException w:name="Table Classic 4" w:semiHidden="1" w:unhideWhenUsed="1"/>
+    <w:lsdException w:name="Table Colorful 1" w:semiHidden="1" w:unhideWhenUsed="1"/>
+    <w:lsdException w:name="Table Colorful 2" w:semiHidden="1" w:unhideWhenUsed="1"/>
+    <w:lsdException w:name="Table Colorful 3" w:semiHidden="1" w:unhideWhenUsed="1"/>
+    <w:lsdException w:name="Table Columns 1" w:semiHidden="1" w:unhideWhenUsed="1"/>
+    <w:lsdException w:name="Table Columns 2" w:semiHidden="1" w:unhideWhenUsed="1"/>
+    <w:lsdException w:name="Table Columns 3" w:semiHidden="1" w:unhideWhenUsed="1"/>
+    <w:lsdException w:name="Table Columns 4" w:semiHidden="1" w:unhideWhenUsed="1"/>
+    <w:lsdException w:name="Table Columns 5" w:semiHidden="1" w:unhideWhenUsed="1"/>
+    <w:lsdException w:name="Table Grid 1" w:semiHidden="1" w:unhideWhenUsed="1"/>
+    <w:lsdException w:name="Table Grid 2" w:semiHidden="1" w:unhideWhenUsed="1"/>
+    <w:lsdException w:name="Table Grid 3" w:semiHidden="1" w:unhideWhenUsed="1"/>
+    <w:lsdException w:name="Table Grid 4" w:semiHidden="1" w:unhideWhenUsed="1"/>
+    <w:lsdException w:name="Table Grid 5" w:semiHidden="1" w:unhideWhenUsed="1"/>
+    <w:lsdException w:name="Table Grid 6" w:semiHidden="1" w:unhideWhenUsed="1"/>
+    <w:lsdException w:name="Table Grid 7" w:semiHidden="1" w:unhideWhenUsed="1"/>
+    <w:lsdException w:name="Table Grid 8" w:semiHidden="1" w:unhideWhenUsed="1"/>
+    <w:lsdException w:name="Table List 1" w:semiHidden="1" w:unhideWhenUsed="1"/>
+    <w:lsdException w:name="Table List 2" w:semiHidden="1" w:unhideWhenUsed="1"/>
+    <w:lsdException w:name="Table List 3" w:semiHidden="1" w:unhideWhenUsed="1"/>
+    <w:lsdException w:name="Table List 4" w:semiHidden="1" w:unhideWhenUsed="1"/>
+    <w:lsdException w:name="Table List 5" w:semiHidden="1" w:unhideWhenUsed="1"/>
+    <w:lsdException w:name="Table List 6" w:semiHidden="1" w:unhideWhenUsed="1"/>
+    <w:lsdException w:name="Table List 7" w:semiHidden="1" w:unhideWhenUsed="1"/>
+    <w:lsdException w:name="Table List 8" w:semiHidden="1" w:unhideWhenUsed="1"/>
+    <w:lsdException w:name="Table 3D effects 1" w:semiHidden="1" w:unhideWhenUsed="1"/>
+    <w:lsdException w:name="Table 3D effects 2" w:semiHidden="1" w:unhideWhenUsed="1"/>
+    <w:lsdException w:name="Table 3D effects 3" w:semiHidden="1" w:unhideWhenUsed="1"/>
+    <w:lsdException w:name="Table Contemporary" w:semiHidden="1" w:unhideWhenUsed="1"/>
+    <w:lsdException w:name="Table Elegant" w:semiHidden="1" w:unhideWhenUsed="1"/>
+    <w:lsdException w:name="Table Professional" w:semiHidden="1" w:unhideWhenUsed="1"/>
+    <w:lsdException w:name="Table Subtle 1" w:semiHidden="1" w:unhideWhenUsed="1"/>
+    <w:lsdException w:name="Table Subtle 2" w:semiHidden="1" w:unhideWhenUsed="1"/>
+    <w:lsdException w:name="Table Web 1" w:semiHidden="1" w:unhideWhenUsed="1"/>
+    <w:lsdException w:name="Table Web 2" w:semiHidden="1" w:unhideWhenUsed="1"/>
+    <w:lsdException w:name="Table Web 3" w:semiHidden="1" w:unhideWhenUsed="1"/>
+    <w:lsdException w:name="Balloon Text" w:semiHidden="1" w:unhideWhenUsed="1"/>
+    <w:lsdException w:name="Table Grid" w:uiPriority="39"/>
+    <w:lsdException w:name="Table Theme" w:semiHidden="1" w:unhideWhenUsed="1"/>
+    <w:lsdException w:name="Placeholder Text" w:semiHidden="1"/>
+    <w:lsdException w:name="No Spacing" w:uiPriority="1" w:qFormat="1"/>
+    <w:lsdException w:name="Light Shading" w:uiPriority="60"/>
+    <w:lsdException w:name="Light List" w:uiPriority="61"/>
+    <w:lsdException w:name="Light Grid" w:uiPriority="62"/>
+    <w:lsdException w:name="Medium Shading 1" w:uiPriority="63"/>
+    <w:lsdException w:name="Medium Shading 2" w:uiPriority="64"/>
+    <w:lsdException w:name="Medium List 1" w:uiPriority="65"/>
+    <w:lsdException w:name="Medium List 2" w:uiPriority="66"/>
+    <w:lsdException w:name="Medium Grid 1" w:uiPriority="67"/>
+    <w:lsdException w:name="Medium Grid 2" w:uiPriority="68"/>
+    <w:lsdException w:name="Medium Grid 3" w:uiPriority="69"/>
+    <w:lsdException w:name="Dark List" w:uiPriority="70"/>
+    <w:lsdException w:name="Colorful Shading" w:uiPriority="71"/>
+    <w:lsdException w:name="Colorful List" w:uiPriority="72"/>
+    <w:lsdException w:name="Colorful Grid" w:uiPriority="73"/>
+    <w:lsdException w:name="Light Shading Accent 1" w:uiPriority="60"/>
+    <w:lsdException w:name="Light List Accent 1" w:uiPriority="61"/>
+    <w:lsdException w:name="Light Grid Accent 1" w:uiPriority="62"/>
+    <w:lsdException w:name="Medium Shading 1 Accent 1" w:uiPriority="63"/>
+    <w:lsdException w:name="Medium Shading 2 Accent 1" w:uiPriority="64"/>
+    <w:lsdException w:name="Medium List 1 Accent 1" w:uiPriority="65"/>
+    <w:lsdException w:name="Revision" w:semiHidden="1"/>
+    <w:lsdException w:name="List Paragraph" w:uiPriority="34" w:qFormat="1"/>
+    <w:lsdException w:name="Quote" w:uiPriority="29" w:qFormat="1"/>
+    <w:lsdException w:name="Intense Quote" w:uiPriority="30" w:qFormat="1"/>
+    <w:lsdException w:name="Medium List 2 Accent 1" w:uiPriority="66"/>
+    <w:lsdException w:name="Medium Grid 1 Accent 1" w:uiPriority="67"/>
+    <w:lsdException w:name="Medium Grid 2 Accent 1" w:uiPriority="68"/>
+    <w:lsdException w:name="Medium Grid 3 Accent 1" w:uiPriority="69"/>
+    <w:lsdException w:name="Dark List Accent 1" w:uiPriority="70"/>
+    <w:lsdException w:name="Colorful Shading Accent 1" w:uiPriority="71"/>
+    <w:lsdException w:name="Colorful List Accent 1" w:uiPriority="72"/>
+    <w:lsdException w:name="Colorful Grid Accent 1" w:uiPriority="73"/>
+    <w:lsdException w:name="Light Shading Accent 2" w:uiPriority="60"/>
+    <w:lsdException w:name="Light List Accent 2" w:uiPriority="61"/>
+    <w:lsdException w:name="Light Grid Accent 2" w:uiPriority="62"/>
+    <w:lsdException w:name="Medium Shading 1 Accent 2" w:uiPriority="63"/>
+    <w:lsdException w:name="Medium Shading 2 Accent 2" w:uiPriority="64"/>
+    <w:lsdException w:name="Medium List 1 Accent 2" w:uiPriority="65"/>
+    <w:lsdException w:name="Medium List 2 Accent 2" w:uiPriority="66"/>
+    <w:lsdException w:name="Medium Grid 1 Accent 2" w:uiPriority="67"/>
+    <w:lsdException w:name="Medium Grid 2 Accent 2" w:uiPriority="68"/>
+    <w:lsdException w:name="Medium Grid 3 Accent 2" w:uiPriority="69"/>
+    <w:lsdException w:name="Dark List Accent 2" w:uiPriority="70"/>
+    <w:lsdException w:name="Colorful Shading Accent 2" w:uiPriority="71"/>
+    <w:lsdException w:name="Colorful List Accent 2" w:uiPriority="72"/>
+    <w:lsdException w:name="Colorful Grid Accent 2" w:uiPriority="73"/>
+    <w:lsdException w:name="Light Shading Accent 3" w:uiPriority="60"/>
+    <w:lsdException w:name="Light List Accent 3" w:uiPriority="61"/>
+    <w:lsdException w:name="Light Grid Accent 3" w:uiPriority="62"/>
+    <w:lsdException w:name="Medium Shading 1 Accent 3" w:uiPriority="63"/>
+    <w:lsdException w:name="Medium Shading 2 Accent 3" w:uiPriority="64"/>
+    <w:lsdException w:name="Medium List 1 Accent 3" w:uiPriority="65"/>
+    <w:lsdException w:name="Medium List 2 Accent 3" w:uiPriority="66"/>
+    <w:lsdException w:name="Medium Grid 1 Accent 3" w:uiPriority="67"/>
+    <w:lsdException w:name="Medium Grid 2 Accent 3" w:uiPriority="68"/>
+    <w:lsdException w:name="Medium Grid 3 Accent 3" w:uiPriority="69"/>
+    <w:lsdException w:name="Dark List Accent 3" w:uiPriority="70"/>
+    <w:lsdException w:name="Colorful Shading Accent 3" w:uiPriority="71"/>
+    <w:lsdException w:name="Colorful List Accent 3" w:uiPriority="72"/>
+    <w:lsdException w:name="Colorful Grid Accent 3" w:uiPriority="73"/>
+    <w:lsdException w:name="Light Shading Accent 4" w:uiPriority="60"/>
+    <w:lsdException w:name="Light List Accent 4" w:uiPriority="61"/>
+    <w:lsdException w:name="Light Grid Accent 4" w:uiPriority="62"/>
+    <w:lsdException w:name="Medium Shading 1 Accent 4" w:uiPriority="63"/>
+    <w:lsdException w:name="Medium Shading 2 Accent 4" w:uiPriority="64"/>
+    <w:lsdException w:name="Medium List 1 Accent 4" w:uiPriority="65"/>
+    <w:lsdException w:name="Medium List 2 Accent 4" w:uiPriority="66"/>
+    <w:lsdException w:name="Medium Grid 1 Accent 4" w:uiPriority="67"/>
+    <w:lsdException w:name="Medium Grid 2 Accent 4" w:uiPriority="68"/>
+    <w:lsdException w:name="Medium Grid 3 Accent 4" w:uiPriority="69"/>
+    <w:lsdException w:name="Dark List Accent 4" w:uiPriority="70"/>
+    <w:lsdException w:name="Colorful Shading Accent 4" w:uiPriority="71"/>
+    <w:lsdException w:name="Colorful List Accent 4" w:uiPriority="72"/>
+    <w:lsdException w:name="Colorful Grid Accent 4" w:uiPriority="73"/>
+    <w:lsdException w:name="Light Shading Accent 5" w:uiPriority="60"/>
+    <w:lsdException w:name="Light List Accent 5" w:uiPriority="61"/>
+    <w:lsdException w:name="Light Grid Accent 5" w:uiPriority="62"/>
+    <w:lsdException w:name="Medium Shading 1 Accent 5" w:uiPriority="63"/>
+    <w:lsdException w:name="Medium Shading 2 Accent 5" w:uiPriority="64"/>
+    <w:lsdException w:name="Medium List 1 Accent 5" w:uiPriority="65"/>
+    <w:lsdException w:name="Medium List 2 Accent 5" w:uiPriority="66"/>
+    <w:lsdException w:name="Medium Grid 1 Accent 5" w:uiPriority="67"/>
+    <w:lsdException w:name="Medium Grid 2 Accent 5" w:uiPriority="68"/>
+    <w:lsdException w:name="Medium Grid 3 Accent 5" w:uiPriority="69"/>
+    <w:lsdException w:name="Dark List Accent 5" w:uiPriority="70"/>
+    <w:lsdException w:name="Colorful Shading Accent 5" w:uiPriority="71"/>
+    <w:lsdException w:name="Colorful List Accent 5" w:uiPriority="72"/>
+    <w:lsdException w:name="Colorful Grid Accent 5" w:uiPriority="73"/>
+    <w:lsdException w:name="Light Shading Accent 6" w:uiPriority="60"/>
+    <w:lsdException w:name="Light List Accent 6" w:uiPriority="61"/>
+    <w:lsdException w:name="Light Grid Accent 6" w:uiPriority="62"/>
+    <w:lsdException w:name="Medium Shading 1 Accent 6" w:uiPriority="63"/>
+    <w:lsdException w:name="Medium Shading 2 Accent 6" w:uiPriority="64"/>
+    <w:lsdException w:name="Medium List 1 Accent 6" w:uiPriority="65"/>
+    <w:lsdException w:name="Medium List 2 Accent 6" w:uiPriority="66"/>
+    <w:lsdException w:name="Medium Grid 1 Accent 6" w:uiPriority="67"/>
+    <w:lsdException w:name="Medium Grid 2 Accent 6" w:uiPriority="68"/>
+    <w:lsdException w:name="Medium Grid 3 Accent 6" w:uiPriority="69"/>
+    <w:lsdException w:name="Dark List Accent 6" w:uiPriority="70"/>
+    <w:lsdException w:name="Colorful Shading Accent 6" w:uiPriority="71"/>
+    <w:lsdException w:name="Colorful List Accent 6" w:uiPriority="72"/>
+    <w:lsdException w:name="Colorful Grid Accent 6" w:uiPriority="73"/>
+    <w:lsdException w:name="Subtle Emphasis" w:uiPriority="19" w:qFormat="1"/>
+    <w:lsdException w:name="Intense Emphasis" w:uiPriority="21" w:qFormat="1"/>
+    <w:lsdException w:name="Subtle Reference" w:uiPriority="31" w:qFormat="1"/>
+    <w:lsdException w:name="Intense Reference" w:uiPriority="32" w:qFormat="1"/>
+    <w:lsdException w:name="Book Title" w:uiPriority="33" w:qFormat="1"/>
+    <w:lsdException w:name="Bibliography" w:semiHidden="1" w:uiPriority="37" w:unhideWhenUsed="1"/>
+    <w:lsdException w:name="TOC Heading" w:semiHidden="1" w:uiPriority="39" w:unhideWhenUsed="1" w:qFormat="1"/>
+    <w:lsdException w:name="Plain Table 1" w:uiPriority="41"/>
+    <w:lsdException w:name="Plain Table 2" w:uiPriority="42"/>
+    <w:lsdException w:name="Plain Table 3" w:uiPriority="43"/>
+    <w:lsdException w:name="Plain Table 4" w:uiPriority="44"/>
+    <w:lsdException w:name="Plain Table 5" w:uiPriority="45"/>
+    <w:lsdException w:name="Grid Table Light" w:uiPriority="40"/>
+    <w:lsdException w:name="Grid Table 1 Light" w:uiPriority="46"/>
+    <w:lsdException w:name="Grid Table 2" w:uiPriority="47"/>
+    <w:lsdException w:name="Grid Table 3" w:uiPriority="48"/>
+    <w:lsdException w:name="Grid Table 4" w:uiPriority="49"/>
+    <w:lsdException w:name="Grid Table 5 Dark" w:uiPriority="50"/>
+    <w:lsdException w:name="Grid Table 6 Colorful" w:uiPriority="51"/>
+    <w:lsdException w:name="Grid Table 7 Colorful" w:uiPriority="52"/>
+    <w:lsdException w:name="Grid Table 1 Light Accent 1" w:uiPriority="46"/>
+    <w:lsdException w:name="Grid Table 2 Accent 1" w:uiPriority="47"/>
+    <w:lsdException w:name="Grid Table 3 Accent 1" w:uiPriority="48"/>
+    <w:lsdException w:name="Grid Table 4 Accent 1" w:uiPriority="49"/>
+    <w:lsdException w:name="Grid Table 5 Dark Accent 1" w:uiPriority="50"/>
+    <w:lsdException w:name="Grid Table 6 Colorful Accent 1" w:uiPriority="51"/>
+    <w:lsdException w:name="Grid Table 7 Colorful Accent 1" w:uiPriority="52"/>
+    <w:lsdException w:name="Grid Table 1 Light Accent 2" w:uiPriority="46"/>
+    <w:lsdException w:name="Grid Table 2 Accent 2" w:uiPriority="47"/>
+    <w:lsdException w:name="Grid Table 3 Accent 2" w:uiPriority="48"/>
+    <w:lsdException w:name="Grid Table 4 Accent 2" w:uiPriority="49"/>
+    <w:lsdException w:name="Grid Table 5 Dark Accent 2" w:uiPriority="50"/>
+    <w:lsdException w:name="Grid Table 6 Colorful Accent 2" w:uiPriority="51"/>
+    <w:lsdException w:name="Grid Table 7 Colorful Accent 2" w:uiPriority="52"/>
+    <w:lsdException w:name="Grid Table 1 Light Accent 3" w:uiPriority="46"/>
+    <w:lsdException w:name="Grid Table 2 Accent 3" w:uiPriority="47"/>
+    <w:lsdException w:name="Grid Table 3 Accent 3" w:uiPriority="48"/>
+    <w:lsdException w:name="Grid Table 4 Accent 3" w:uiPriority="49"/>
+    <w:lsdException w:name="Grid Table 5 Dark Accent 3" w:uiPriority="50"/>
+    <w:lsdException w:name="Grid Table 6 Colorful Accent 3" w:uiPriority="51"/>
+    <w:lsdException w:name="Grid Table 7 Colorful Accent 3" w:uiPriority="52"/>
+    <w:lsdException w:name="Grid Table 1 Light Accent 4" w:uiPriority="46"/>
+    <w:lsdException w:name="Grid Table 2 Accent 4" w:uiPriority="47"/>
+    <w:lsdException w:name="Grid Table 3 Accent 4" w:uiPriority="48"/>
+    <w:lsdException w:name="Grid Table 4 Accent 4" w:uiPriority="49"/>
+    <w:lsdException w:name="Grid Table 5 Dark Accent 4" w:uiPriority="50"/>
+    <w:lsdException w:name="Grid Table 6 Colorful Accent 4" w:uiPriority="51"/>
+    <w:lsdException w:name="Grid Table 7 Colorful Accent 4" w:uiPriority="52"/>
+    <w:lsdException w:name="Grid Table 1 Light Accent 5" w:uiPriority="46"/>
+    <w:lsdException w:name="Grid Table 2 Accent 5" w:uiPriority="47"/>
+    <w:lsdException w:name="Grid Table 3 Accent 5" w:uiPriority="48"/>
+    <w:lsdException w:name="Grid Table 4 Accent 5" w:uiPriority="49"/>
+    <w:lsdException w:name="Grid Table 5 Dark Accent 5" w:uiPriority="50"/>
+    <w:lsdException w:name="Grid Table 6 Colorful Accent 5" w:uiPriority="51"/>
+    <w:lsdException w:name="Grid Table 7 Colorful Accent 5" w:uiPriority="52"/>
+    <w:lsdException w:name="Grid Table 1 Light Accent 6" w:uiPriority="46"/>
+    <w:lsdException w:name="Grid Table 2 Accent 6" w:uiPriority="47"/>
+    <w:lsdException w:name="Grid Table 3 Accent 6" w:uiPriority="48"/>
+    <w:lsdException w:name="Grid Table 4 Accent 6" w:uiPriority="49"/>
+    <w:lsdException w:name="Grid Table 5 Dark Accent 6" w:uiPriority="50"/>
+    <w:lsdException w:name="Grid Table 6 Colorful Accent 6" w:uiPriority="51"/>
+    <w:lsdException w:name="Grid Table 7 Colorful Accent 6" w:uiPriority="52"/>
+    <w:lsdException w:name="List Table 1 Light" w:uiPriority="46"/>
+    <w:lsdException w:name="List Table 2" w:uiPriority="47"/>
+    <w:lsdException w:name="List Table 3" w:uiPriority="48"/>
+    <w:lsdException w:name="List Table 4" w:uiPriority="49"/>
+    <w:lsdException w:name="List Table 5 Dark" w:uiPriority="50"/>
+    <w:lsdException w:name="List Table 6 Colorful" w:uiPriority="51"/>
+    <w:lsdException w:name="List Table 7 Colorful" w:uiPriority="52"/>
+    <w:lsdException w:name="List Table 1 Light Accent 1" w:uiPriority="46"/>
+    <w:lsdException w:name="List Table 2 Accent 1" w:uiPriority="47"/>
+    <w:lsdException w:name="List Table 3 Accent 1" w:uiPriority="48"/>
+    <w:lsdException w:name="List Table 4 Accent 1" w:uiPriority="49"/>
+    <w:lsdException w:name="List Table 5 Dark Accent 1" w:uiPriority="50"/>
+    <w:lsdException w:name="List Table 6 Colorful Accent 1" w:uiPriority="51"/>
+    <w:lsdException w:name="List Table 7 Colorful Accent 1" w:uiPriority="52"/>
+    <w:lsdException w:name="List Table 1 Light Accent 2" w:uiPriority="46"/>
+    <w:lsdException w:name="List Table 2 Accent 2" w:uiPriority="47"/>
+    <w:lsdException w:name="List Table 3 Accent 2" w:uiPriority="48"/>
+    <w:lsdException w:name="List Table 4 Accent 2" w:uiPriority="49"/>
+    <w:lsdException w:name="List Table 5 Dark Accent 2" w:uiPriority="50"/>
+    <w:lsdException w:name="List Table 6 Colorful Accent 2" w:uiPriority="51"/>
+    <w:lsdException w:name="List Table 7 Colorful Accent 2" w:uiPriority="52"/>
+    <w:lsdException w:name="List Table 1 Light Accent 3" w:uiPriority="46"/>
+    <w:lsdException w:name="List Table 2 Accent 3" w:uiPriority="47"/>
+    <w:lsdException w:name="List Table 3 Accent 3" w:uiPriority="48"/>
+    <w:lsdException w:name="List Table 4 Accent 3" w:uiPriority="49"/>
+    <w:lsdException w:name="List Table 5 Dark Accent 3" w:uiPriority="50"/>
+    <w:lsdException w:name="List Table 6 Colorful Accent 3" w:uiPriority="51"/>
+    <w:lsdException w:name="List Table 7 Colorful Accent 3" w:uiPriority="52"/>
+    <w:lsdException w:name="List Table 1 Light Accent 4" w:uiPriority="46"/>
+    <w:lsdException w:name="List Table 2 Accent 4" w:uiPriority="47"/>
+    <w:lsdException w:name="List Table 3 Accent 4" w:uiPriority="48"/>
+    <w:lsdException w:name="List Table 4 Accent 4" w:uiPriority="49"/>
+    <w:lsdException w:name="List Table 5 Dark Accent 4" w:uiPriority="50"/>
+    <w:lsdException w:name="List Table 6 Colorful Accent 4" w:uiPriority="51"/>
+    <w:lsdException w:name="List Table 7 Colorful Accent 4" w:uiPriority="52"/>
+    <w:lsdException w:name="List Table 1 Light Accent 5" w:uiPriority="46"/>
+    <w:lsdException w:name="List Table 2 Accent 5" w:uiPriority="47"/>
+    <w:lsdException w:name="List Table 3 Accent 5" w:uiPriority="48"/>
+    <w:lsdException w:name="List Table 4 Accent 5" w:uiPriority="49"/>
+    <w:lsdException w:name="List Table 5 Dark Accent 5" w:uiPriority="50"/>
+    <w:lsdException w:name="List Table 6 Colorful Accent 5" w:uiPriority="51"/>
+    <w:lsdException w:name="List Table 7 Colorful Accent 5" w:uiPriority="52"/>
+    <w:lsdException w:name="List Table 1 Light Accent 6" w:uiPriority="46"/>
+    <w:lsdException w:name="List Table 2 Accent 6" w:uiPriority="47"/>
+    <w:lsdException w:name="List Table 3 Accent 6" w:uiPriority="48"/>
+    <w:lsdException w:name="List Table 4 Accent 6" w:uiPriority="49"/>
+    <w:lsdException w:name="List Table 5 Dark Accent 6" w:uiPriority="50"/>
+    <w:lsdException w:name="List Table 6 Colorful Accent 6" w:uiPriority="51"/>
+    <w:lsdException w:name="List Table 7 Colorful Accent 6" w:uiPriority="52"/>
+  </w:latentStyles>
+  <w:style w:type="paragraph" w:default="1" w:styleId="Normal">
+    <w:name w:val="Normal"/>
+    <w:qFormat/>
+  </w:style>
+  <w:style w:type="character" w:default="1" w:styleId="Policepardfaut">
+    <w:name w:val="Default Paragraph Font"/>
+    <w:uiPriority w:val="1"/>
+    <w:semiHidden/>
+    <w:unhideWhenUsed/>
+  </w:style>
+  <w:style w:type="table" w:default="1" w:styleId="TableauNormal">
+    <w:name w:val="Normal Table"/>
+    <w:uiPriority w:val="99"/>
+    <w:semiHidden/>
+    <w:unhideWhenUsed/>
+    <w:tblPr>
+      <w:tblInd w:w="0" w:type="dxa"/>
+      <w:tblCellMar>
+        <w:top w:w="0" w:type="dxa"/>
+        <w:left w:w="108" w:type="dxa"/>
+        <w:bottom w:w="0" w:type="dxa"/>
+        <w:right w:w="108" w:type="dxa"/>
+      </w:tblCellMar>
+    </w:tblPr>
+  </w:style>
+  <w:style w:type="numbering" w:default="1" w:styleId="Aucuneliste">
+    <w:name w:val="No List"/>
+    <w:uiPriority w:val="99"/>
+    <w:semiHidden/>
+    <w:unhideWhenUsed/>
+  </w:style>
+  <w:style w:type="paragraph" w:customStyle="1" w:styleId="80E8F64A31394AB18C0BCDCF6B767E5B">
+    <w:name w:val="80E8F64A31394AB18C0BCDCF6B767E5B"/>
+    <w:rsid w:val="00C34FED"/>
+  </w:style>
+  <w:style w:type="paragraph" w:customStyle="1" w:styleId="12A36D0FE2E14584A24B45145149D16A">
+    <w:name w:val="12A36D0FE2E14584A24B45145149D16A"/>
+    <w:rsid w:val="00C34FED"/>
+  </w:style>
+  <w:style w:type="paragraph" w:customStyle="1" w:styleId="55D393F8FB46498BAFFF46255BFF2E40">
+    <w:name w:val="55D393F8FB46498BAFFF46255BFF2E40"/>
+    <w:rsid w:val="00C34FED"/>
+  </w:style>
+  <w:style w:type="paragraph" w:customStyle="1" w:styleId="2344B880D5254F038917143CCFFDCDB0">
+    <w:name w:val="2344B880D5254F038917143CCFFDCDB0"/>
+    <w:rsid w:val="00C34FED"/>
+  </w:style>
+  <w:style w:type="paragraph" w:customStyle="1" w:styleId="40A271F5BD694926A24ACB43799D8716">
+    <w:name w:val="40A271F5BD694926A24ACB43799D8716"/>
+    <w:rsid w:val="00C34FED"/>
+  </w:style>
+  <w:style w:type="paragraph" w:customStyle="1" w:styleId="FB2898A3B3BF4390A418A0BD26CFD2BF">
+    <w:name w:val="FB2898A3B3BF4390A418A0BD26CFD2BF"/>
+    <w:rsid w:val="00C34FED"/>
+  </w:style>
+</w:styles>
+</file>
+
+<file path=word/glossary/webSettings.xml><?xml version="1.0" encoding="utf-8"?>
+<w:webSettings xmlns:mc="http://schemas.openxmlformats.org/markup-compatibility/2006" xmlns:r="http://schemas.openxmlformats.org/officeDocument/2006/relationships" xmlns:w="http://schemas.openxmlformats.org/wordprocessingml/2006/main" xmlns:w14="http://schemas.microsoft.com/office/word/2010/wordml" xmlns:w15="http://schemas.microsoft.com/office/word/2012/wordml" mc:Ignorable="w14 w15">
+  <w:optimizeForBrowser/>
+  <w:allowPNG/>
+</w:webSettings>
 </file>
 
 <file path=word/theme/theme1.xml><?xml version="1.0" encoding="utf-8"?>
@@ -1487,7 +2208,7 @@
 </file>
 
 <file path=customXml/itemProps1.xml><?xml version="1.0" encoding="utf-8"?>
-<ds:datastoreItem xmlns:ds="http://schemas.openxmlformats.org/officeDocument/2006/customXml" ds:itemID="{B96FC880-E2A4-4A42-9F9B-C657F931009C}">
+<ds:datastoreItem xmlns:ds="http://schemas.openxmlformats.org/officeDocument/2006/customXml" ds:itemID="{7ACE93A9-8A5D-4533-BAD5-08EEC7D80DD0}">
   <ds:schemaRefs>
     <ds:schemaRef ds:uri="http://schemas.openxmlformats.org/officeDocument/2006/bibliography"/>
   </ds:schemaRefs>

</xml_diff>

<commit_message>
J'ai ajouté le chapitre sur l'état de l'art et l'étude de l'existant
</commit_message>
<xml_diff>
--- a/about Inventory/Rapport.docx
+++ b/about Inventory/Rapport.docx
@@ -5,21 +5,8 @@
     <w:p/>
     <w:p>
       <w:r>
-        <w:t xml:space="preserve">El </w:t>
-      </w:r>
-      <w:proofErr w:type="spellStart"/>
-      <w:r>
-        <w:t>rappoooooooooooooort</w:t>
-      </w:r>
-      <w:proofErr w:type="spellEnd"/>
-      <w:r>
-        <w:t> </w:t>
-      </w:r>
-      <w:proofErr w:type="gramStart"/>
-      <w:r>
-        <w:t>:D</w:t>
-      </w:r>
-      <w:proofErr w:type="gramEnd"/>
+        <w:t>El rappoooooooooooooort :D</w:t>
+      </w:r>
     </w:p>
     <w:p/>
     <w:p>
@@ -517,10 +504,178 @@
       <w:bookmarkStart w:id="3" w:name="_Toc348204395"/>
       <w:r>
         <w:lastRenderedPageBreak/>
-        <w:t>Etat de l’art et étude de l’existant</w:t>
+        <w:t>Etat de l’art et étude de l’existan</w:t>
       </w:r>
       <w:bookmarkEnd w:id="2"/>
       <w:bookmarkEnd w:id="3"/>
+      <w:r>
+        <w:t>t</w:t>
+      </w:r>
+    </w:p>
+    <w:p>
+      <w:pPr>
+        <w:pStyle w:val="Titre2"/>
+        <w:ind w:firstLine="708"/>
+      </w:pPr>
+      <w:r>
+        <w:t>Introduction</w:t>
+      </w:r>
+    </w:p>
+    <w:p>
+      <w:pPr>
+        <w:autoSpaceDE w:val="0"/>
+        <w:autoSpaceDN w:val="0"/>
+        <w:adjustRightInd w:val="0"/>
+        <w:spacing w:after="0" w:line="240" w:lineRule="auto"/>
+        <w:ind w:firstLine="708"/>
+        <w:jc w:val="both"/>
+      </w:pPr>
+      <w:r>
+        <w:t>Avant d’entamer l’élaboration de notre application, nous avons besoin d’acquérir des connaissances concernant la gestion de stock et d’inventaire, puis finir par présenter notre application.</w:t>
+      </w:r>
+    </w:p>
+    <w:p>
+      <w:pPr>
+        <w:jc w:val="both"/>
+      </w:pPr>
+    </w:p>
+    <w:p>
+      <w:pPr>
+        <w:pStyle w:val="Titre2"/>
+        <w:ind w:firstLine="708"/>
+      </w:pPr>
+      <w:r>
+        <w:t>Etat de l’art</w:t>
+      </w:r>
+    </w:p>
+    <w:p>
+      <w:pPr>
+        <w:pStyle w:val="Titre3"/>
+        <w:ind w:firstLine="708"/>
+      </w:pPr>
+      <w:r>
+        <w:t>Le stock</w:t>
+      </w:r>
+    </w:p>
+    <w:p>
+      <w:pPr>
+        <w:ind w:firstLine="708"/>
+        <w:jc w:val="both"/>
+      </w:pPr>
+      <w:r>
+        <w:t xml:space="preserve">Le stock représente l'ensemble des biens qui interviennent dans le cycle d'exploitation de l'entreprise. Selon l’activité de cette dernière, un bien peut s’agir de matière première, d’un produit fini, de produit en cours de production…etc. </w:t>
+      </w:r>
+    </w:p>
+    <w:p>
+      <w:pPr>
+        <w:pStyle w:val="Titre3"/>
+        <w:ind w:firstLine="708"/>
+      </w:pPr>
+      <w:r>
+        <w:t>L’inventaire</w:t>
+      </w:r>
+    </w:p>
+    <w:p>
+      <w:pPr>
+        <w:ind w:firstLine="708"/>
+        <w:jc w:val="both"/>
+      </w:pPr>
+      <w:r>
+        <w:t>L’inventaire est la liste exhaustive de ces biens afin d’en faciliter l’évaluation ou la gestion. L’inventaire est généralement effectué à des moments particuliers comme par exemple la fin d’année.</w:t>
+      </w:r>
+    </w:p>
+    <w:p>
+      <w:pPr>
+        <w:pStyle w:val="Titre3"/>
+        <w:ind w:firstLine="708"/>
+      </w:pPr>
+      <w:r>
+        <w:t>La gestion d’un stock</w:t>
+      </w:r>
+    </w:p>
+    <w:p>
+      <w:pPr>
+        <w:ind w:firstLine="708"/>
+        <w:jc w:val="both"/>
+      </w:pPr>
+      <w:r>
+        <w:t xml:space="preserve">L’intérêt d’un stock c’est de centraliser ces biens dans un ou plusieurs entrepôts, en vue d’une gestion </w:t>
+      </w:r>
+      <w:r>
+        <w:t>méthodique visant le suivi d</w:t>
+      </w:r>
+      <w:r>
+        <w:t>es flux entrants et sortants,</w:t>
+      </w:r>
+      <w:r>
+        <w:t xml:space="preserve"> du rangement</w:t>
+      </w:r>
+      <w:r>
+        <w:t xml:space="preserve"> </w:t>
+      </w:r>
+      <w:r>
+        <w:t xml:space="preserve">et de </w:t>
+      </w:r>
+      <w:r>
+        <w:t xml:space="preserve">détecter les </w:t>
+      </w:r>
+      <w:r>
+        <w:t xml:space="preserve">éventuelles </w:t>
+      </w:r>
+      <w:r>
+        <w:t>rup</w:t>
+      </w:r>
+      <w:r>
+        <w:t>tures de stock. La gestion du stock permet aussi le contrôle permanent de la comptabilité.</w:t>
+      </w:r>
+    </w:p>
+    <w:p>
+      <w:pPr>
+        <w:jc w:val="both"/>
+      </w:pPr>
+    </w:p>
+    <w:p>
+      <w:pPr>
+        <w:pStyle w:val="Titre2"/>
+        <w:ind w:firstLine="708"/>
+      </w:pPr>
+      <w:r>
+        <w:t>Etude de l’existant</w:t>
+      </w:r>
+    </w:p>
+    <w:p>
+      <w:pPr>
+        <w:ind w:firstLine="708"/>
+        <w:jc w:val="both"/>
+      </w:pPr>
+      <w:r>
+        <w:t>On a imaginé une situation où la gestion du stock se fait d’une manière non organisée : le contrôle des biens se fait dans des fichiers éparpillés (excel, word). La non persistance des informations cause bien évidemment un problème dans l’échange des informations entre les magasiniers. Il y a aussi un problème de sécurité, il n’y a pas de contrôle suffisant sur qui a le droit d’accéder et de modifier un stock. En gros, il y a perte de temps et de ressources, même pour les actions les plus rudimentaires à savoir l’ajout, la modification ou la suppression d’un bien.</w:t>
+      </w:r>
+    </w:p>
+    <w:p>
+      <w:pPr>
+        <w:jc w:val="both"/>
+      </w:pPr>
+    </w:p>
+    <w:p>
+      <w:pPr>
+        <w:pStyle w:val="Titre2"/>
+        <w:ind w:firstLine="708"/>
+      </w:pPr>
+      <w:r>
+        <w:t>L’application web de gestion de stock et d’inventaire</w:t>
+      </w:r>
+    </w:p>
+    <w:p>
+      <w:pPr>
+        <w:ind w:firstLine="708"/>
+        <w:jc w:val="both"/>
+      </w:pPr>
+      <w:bookmarkStart w:id="4" w:name="_GoBack"/>
+      <w:bookmarkEnd w:id="4"/>
+      <w:r>
+        <w:t>Notre application sert donc à améliorer cette situation en termes d'efficacité et de contrôle, à optimiser, faciliter et accélérer la gestion et la communication des informations. On se concentrera sur les actions basiques dont un magasinier aura besoin pour gérer son stock, tout en fournissant un environnement sécurisé.</w:t>
+      </w:r>
     </w:p>
     <w:p>
       <w:r>
@@ -531,33 +686,29 @@
       <w:pPr>
         <w:pStyle w:val="Titre1"/>
       </w:pPr>
-      <w:bookmarkStart w:id="4" w:name="_Toc348190587"/>
-      <w:bookmarkStart w:id="5" w:name="_Toc348204396"/>
+      <w:bookmarkStart w:id="5" w:name="_Toc348190587"/>
+      <w:bookmarkStart w:id="6" w:name="_Toc348204396"/>
       <w:r>
         <w:lastRenderedPageBreak/>
         <w:t>Spécification des besoins</w:t>
       </w:r>
-      <w:bookmarkEnd w:id="4"/>
       <w:bookmarkEnd w:id="5"/>
+      <w:bookmarkEnd w:id="6"/>
     </w:p>
     <w:p>
       <w:pPr>
         <w:pStyle w:val="Titre2"/>
         <w:ind w:firstLine="708"/>
       </w:pPr>
-      <w:bookmarkStart w:id="6" w:name="_Toc348204397"/>
+      <w:bookmarkStart w:id="7" w:name="_Toc348204397"/>
       <w:r>
         <w:t>Introduction</w:t>
       </w:r>
-      <w:bookmarkEnd w:id="6"/>
+      <w:bookmarkEnd w:id="7"/>
     </w:p>
     <w:p>
       <w:r>
         <w:tab/>
-      </w:r>
-      <w:bookmarkStart w:id="7" w:name="_GoBack"/>
-      <w:bookmarkEnd w:id="7"/>
-      <w:r>
         <w:t>Notre application a pour objectif de répondre à  des besoins spécifiques</w:t>
       </w:r>
       <w:r>
@@ -755,7 +906,7 @@
           <w:rPr>
             <w:noProof/>
           </w:rPr>
-          <w:t>9</w:t>
+          <w:t>5</w:t>
         </w:r>
         <w:r>
           <w:fldChar w:fldCharType="end"/>
@@ -1233,6 +1384,28 @@
       <w:szCs w:val="26"/>
     </w:rPr>
   </w:style>
+  <w:style w:type="paragraph" w:styleId="Titre3">
+    <w:name w:val="heading 3"/>
+    <w:basedOn w:val="Normal"/>
+    <w:next w:val="Normal"/>
+    <w:link w:val="Titre3Car"/>
+    <w:uiPriority w:val="9"/>
+    <w:unhideWhenUsed/>
+    <w:qFormat/>
+    <w:rsid w:val="00D12B29"/>
+    <w:pPr>
+      <w:keepNext/>
+      <w:keepLines/>
+      <w:spacing w:before="40" w:after="0"/>
+      <w:outlineLvl w:val="2"/>
+    </w:pPr>
+    <w:rPr>
+      <w:rFonts w:asciiTheme="majorHAnsi" w:eastAsiaTheme="majorEastAsia" w:hAnsiTheme="majorHAnsi" w:cstheme="majorBidi"/>
+      <w:color w:val="1F4D78" w:themeColor="accent1" w:themeShade="7F"/>
+      <w:sz w:val="24"/>
+      <w:szCs w:val="24"/>
+    </w:rPr>
+  </w:style>
   <w:style w:type="character" w:default="1" w:styleId="Policepardfaut">
     <w:name w:val="Default Paragraph Font"/>
     <w:uiPriority w:val="1"/>
@@ -1407,539 +1580,20 @@
       <w:spacing w:after="0" w:line="240" w:lineRule="auto"/>
     </w:pPr>
   </w:style>
+  <w:style w:type="character" w:customStyle="1" w:styleId="Titre3Car">
+    <w:name w:val="Titre 3 Car"/>
+    <w:basedOn w:val="Policepardfaut"/>
+    <w:link w:val="Titre3"/>
+    <w:uiPriority w:val="9"/>
+    <w:rsid w:val="00D12B29"/>
+    <w:rPr>
+      <w:rFonts w:asciiTheme="majorHAnsi" w:eastAsiaTheme="majorEastAsia" w:hAnsiTheme="majorHAnsi" w:cstheme="majorBidi"/>
+      <w:color w:val="1F4D78" w:themeColor="accent1" w:themeShade="7F"/>
+      <w:sz w:val="24"/>
+      <w:szCs w:val="24"/>
+    </w:rPr>
+  </w:style>
 </w:styles>
-</file>
-
-<file path=word/glossary/document.xml><?xml version="1.0" encoding="utf-8"?>
-<w:glossaryDocument xmlns:wpc="http://schemas.microsoft.com/office/word/2010/wordprocessingCanvas" xmlns:mc="http://schemas.openxmlformats.org/markup-compatibility/2006" xmlns:o="urn:schemas-microsoft-com:office:office" xmlns:r="http://schemas.openxmlformats.org/officeDocument/2006/relationships" xmlns:m="http://schemas.openxmlformats.org/officeDocument/2006/math" xmlns:v="urn:schemas-microsoft-com:vml" xmlns:wp14="http://schemas.microsoft.com/office/word/2010/wordprocessingDrawing" xmlns:wp="http://schemas.openxmlformats.org/drawingml/2006/wordprocessingDrawing" xmlns:w10="urn:schemas-microsoft-com:office:word" xmlns:w="http://schemas.openxmlformats.org/wordprocessingml/2006/main" xmlns:w14="http://schemas.microsoft.com/office/word/2010/wordml" xmlns:w15="http://schemas.microsoft.com/office/word/2012/wordml" xmlns:wpg="http://schemas.microsoft.com/office/word/2010/wordprocessingGroup" xmlns:wpi="http://schemas.microsoft.com/office/word/2010/wordprocessingInk" xmlns:wne="http://schemas.microsoft.com/office/word/2006/wordml" xmlns:wps="http://schemas.microsoft.com/office/word/2010/wordprocessingShape" mc:Ignorable="w14 w15 wp14"/>
-</file>
-
-<file path=word/glossary/fontTable.xml><?xml version="1.0" encoding="utf-8"?>
-<w:fonts xmlns:mc="http://schemas.openxmlformats.org/markup-compatibility/2006" xmlns:r="http://schemas.openxmlformats.org/officeDocument/2006/relationships" xmlns:w="http://schemas.openxmlformats.org/wordprocessingml/2006/main" xmlns:w14="http://schemas.microsoft.com/office/word/2010/wordml" xmlns:w15="http://schemas.microsoft.com/office/word/2012/wordml" mc:Ignorable="w14 w15">
-  <w:font w:name="Calibri">
-    <w:panose1 w:val="020F0502020204030204"/>
-    <w:charset w:val="00"/>
-    <w:family w:val="swiss"/>
-    <w:pitch w:val="variable"/>
-    <w:sig w:usb0="E00002FF" w:usb1="4000ACFF" w:usb2="00000001" w:usb3="00000000" w:csb0="0000019F" w:csb1="00000000"/>
-  </w:font>
-  <w:font w:name="Arial">
-    <w:panose1 w:val="020B0604020202020204"/>
-    <w:charset w:val="00"/>
-    <w:family w:val="swiss"/>
-    <w:pitch w:val="variable"/>
-    <w:sig w:usb0="E0002AFF" w:usb1="C0007843" w:usb2="00000009" w:usb3="00000000" w:csb0="000001FF" w:csb1="00000000"/>
-  </w:font>
-  <w:font w:name="Calibri Light">
-    <w:panose1 w:val="020F0302020204030204"/>
-    <w:charset w:val="00"/>
-    <w:family w:val="swiss"/>
-    <w:pitch w:val="variable"/>
-    <w:sig w:usb0="A00002EF" w:usb1="4000207B" w:usb2="00000000" w:usb3="00000000" w:csb0="0000019F" w:csb1="00000000"/>
-  </w:font>
-  <w:font w:name="Times New Roman">
-    <w:panose1 w:val="02020603050405020304"/>
-    <w:charset w:val="00"/>
-    <w:family w:val="roman"/>
-    <w:pitch w:val="variable"/>
-    <w:sig w:usb0="E0002AFF" w:usb1="C0007843" w:usb2="00000009" w:usb3="00000000" w:csb0="000001FF" w:csb1="00000000"/>
-  </w:font>
-</w:fonts>
-</file>
-
-<file path=word/glossary/settings.xml><?xml version="1.0" encoding="utf-8"?>
-<w:settings xmlns:mc="http://schemas.openxmlformats.org/markup-compatibility/2006" xmlns:o="urn:schemas-microsoft-com:office:office" xmlns:r="http://schemas.openxmlformats.org/officeDocument/2006/relationships" xmlns:m="http://schemas.openxmlformats.org/officeDocument/2006/math" xmlns:v="urn:schemas-microsoft-com:vml" xmlns:w10="urn:schemas-microsoft-com:office:word" xmlns:w="http://schemas.openxmlformats.org/wordprocessingml/2006/main" xmlns:w14="http://schemas.microsoft.com/office/word/2010/wordml" xmlns:w15="http://schemas.microsoft.com/office/word/2012/wordml" xmlns:sl="http://schemas.openxmlformats.org/schemaLibrary/2006/main" mc:Ignorable="w14 w15">
-  <w:view w:val="normal"/>
-  <w:defaultTabStop w:val="708"/>
-  <w:hyphenationZone w:val="425"/>
-  <w:characterSpacingControl w:val="doNotCompress"/>
-  <w:compat>
-    <w:useFELayout/>
-    <w:compatSetting w:name="compatibilityMode" w:uri="http://schemas.microsoft.com/office/word" w:val="15"/>
-    <w:compatSetting w:name="overrideTableStyleFontSizeAndJustification" w:uri="http://schemas.microsoft.com/office/word" w:val="1"/>
-    <w:compatSetting w:name="enableOpenTypeFeatures" w:uri="http://schemas.microsoft.com/office/word" w:val="1"/>
-    <w:compatSetting w:name="doNotFlipMirrorIndents" w:uri="http://schemas.microsoft.com/office/word" w:val="1"/>
-    <w:compatSetting w:name="differentiateMultirowTableHeaders" w:uri="http://schemas.microsoft.com/office/word" w:val="1"/>
-  </w:compat>
-  <w:rsids>
-    <w:rsidRoot w:val="00C34FED"/>
-    <w:rsid w:val="002E7756"/>
-    <w:rsid w:val="00C34FED"/>
-  </w:rsids>
-  <m:mathPr>
-    <m:mathFont m:val="Cambria Math"/>
-    <m:brkBin m:val="before"/>
-    <m:brkBinSub m:val="--"/>
-    <m:smallFrac m:val="0"/>
-    <m:dispDef/>
-    <m:lMargin m:val="0"/>
-    <m:rMargin m:val="0"/>
-    <m:defJc m:val="centerGroup"/>
-    <m:wrapIndent m:val="1440"/>
-    <m:intLim m:val="subSup"/>
-    <m:naryLim m:val="undOvr"/>
-  </m:mathPr>
-  <w:themeFontLang w:val="fr-FR"/>
-  <w:clrSchemeMapping w:bg1="light1" w:t1="dark1" w:bg2="light2" w:t2="dark2" w:accent1="accent1" w:accent2="accent2" w:accent3="accent3" w:accent4="accent4" w:accent5="accent5" w:accent6="accent6" w:hyperlink="hyperlink" w:followedHyperlink="followedHyperlink"/>
-  <w:decimalSymbol w:val=","/>
-  <w:listSeparator w:val=";"/>
-  <w15:chartTrackingRefBased/>
-</w:settings>
-</file>
-
-<file path=word/glossary/styles.xml><?xml version="1.0" encoding="utf-8"?>
-<w:styles xmlns:mc="http://schemas.openxmlformats.org/markup-compatibility/2006" xmlns:r="http://schemas.openxmlformats.org/officeDocument/2006/relationships" xmlns:w="http://schemas.openxmlformats.org/wordprocessingml/2006/main" xmlns:w14="http://schemas.microsoft.com/office/word/2010/wordml" xmlns:w15="http://schemas.microsoft.com/office/word/2012/wordml" mc:Ignorable="w14 w15">
-  <w:docDefaults>
-    <w:rPrDefault>
-      <w:rPr>
-        <w:rFonts w:asciiTheme="minorHAnsi" w:eastAsiaTheme="minorEastAsia" w:hAnsiTheme="minorHAnsi" w:cstheme="minorBidi"/>
-        <w:sz w:val="22"/>
-        <w:szCs w:val="22"/>
-        <w:lang w:val="fr-FR" w:eastAsia="fr-FR" w:bidi="ar-SA"/>
-      </w:rPr>
-    </w:rPrDefault>
-    <w:pPrDefault>
-      <w:pPr>
-        <w:spacing w:after="160" w:line="259" w:lineRule="auto"/>
-      </w:pPr>
-    </w:pPrDefault>
-  </w:docDefaults>
-  <w:latentStyles w:defLockedState="0" w:defUIPriority="99" w:defSemiHidden="0" w:defUnhideWhenUsed="0" w:defQFormat="0" w:count="371">
-    <w:lsdException w:name="Normal" w:uiPriority="0" w:qFormat="1"/>
-    <w:lsdException w:name="heading 1" w:uiPriority="9" w:qFormat="1"/>
-    <w:lsdException w:name="heading 2" w:semiHidden="1" w:uiPriority="9" w:unhideWhenUsed="1" w:qFormat="1"/>
-    <w:lsdException w:name="heading 3" w:semiHidden="1" w:uiPriority="9" w:unhideWhenUsed="1" w:qFormat="1"/>
-    <w:lsdException w:name="heading 4" w:semiHidden="1" w:uiPriority="9" w:unhideWhenUsed="1" w:qFormat="1"/>
-    <w:lsdException w:name="heading 5" w:semiHidden="1" w:uiPriority="9" w:unhideWhenUsed="1" w:qFormat="1"/>
-    <w:lsdException w:name="heading 6" w:semiHidden="1" w:uiPriority="9" w:unhideWhenUsed="1" w:qFormat="1"/>
-    <w:lsdException w:name="heading 7" w:semiHidden="1" w:uiPriority="9" w:unhideWhenUsed="1" w:qFormat="1"/>
-    <w:lsdException w:name="heading 8" w:semiHidden="1" w:uiPriority="9" w:unhideWhenUsed="1" w:qFormat="1"/>
-    <w:lsdException w:name="heading 9" w:semiHidden="1" w:uiPriority="9" w:unhideWhenUsed="1" w:qFormat="1"/>
-    <w:lsdException w:name="index 1" w:semiHidden="1" w:unhideWhenUsed="1"/>
-    <w:lsdException w:name="index 2" w:semiHidden="1" w:unhideWhenUsed="1"/>
-    <w:lsdException w:name="index 3" w:semiHidden="1" w:unhideWhenUsed="1"/>
-    <w:lsdException w:name="index 4" w:semiHidden="1" w:unhideWhenUsed="1"/>
-    <w:lsdException w:name="index 5" w:semiHidden="1" w:unhideWhenUsed="1"/>
-    <w:lsdException w:name="index 6" w:semiHidden="1" w:unhideWhenUsed="1"/>
-    <w:lsdException w:name="index 7" w:semiHidden="1" w:unhideWhenUsed="1"/>
-    <w:lsdException w:name="index 8" w:semiHidden="1" w:unhideWhenUsed="1"/>
-    <w:lsdException w:name="index 9" w:semiHidden="1" w:unhideWhenUsed="1"/>
-    <w:lsdException w:name="toc 1" w:semiHidden="1" w:uiPriority="39" w:unhideWhenUsed="1"/>
-    <w:lsdException w:name="toc 2" w:semiHidden="1" w:uiPriority="39" w:unhideWhenUsed="1"/>
-    <w:lsdException w:name="toc 3" w:semiHidden="1" w:uiPriority="39" w:unhideWhenUsed="1"/>
-    <w:lsdException w:name="toc 4" w:semiHidden="1" w:uiPriority="39" w:unhideWhenUsed="1"/>
-    <w:lsdException w:name="toc 5" w:semiHidden="1" w:uiPriority="39" w:unhideWhenUsed="1"/>
-    <w:lsdException w:name="toc 6" w:semiHidden="1" w:uiPriority="39" w:unhideWhenUsed="1"/>
-    <w:lsdException w:name="toc 7" w:semiHidden="1" w:uiPriority="39" w:unhideWhenUsed="1"/>
-    <w:lsdException w:name="toc 8" w:semiHidden="1" w:uiPriority="39" w:unhideWhenUsed="1"/>
-    <w:lsdException w:name="toc 9" w:semiHidden="1" w:uiPriority="39" w:unhideWhenUsed="1"/>
-    <w:lsdException w:name="Normal Indent" w:semiHidden="1" w:unhideWhenUsed="1"/>
-    <w:lsdException w:name="footnote text" w:semiHidden="1" w:unhideWhenUsed="1"/>
-    <w:lsdException w:name="annotation text" w:semiHidden="1" w:unhideWhenUsed="1"/>
-    <w:lsdException w:name="header" w:semiHidden="1" w:unhideWhenUsed="1"/>
-    <w:lsdException w:name="footer" w:semiHidden="1" w:unhideWhenUsed="1"/>
-    <w:lsdException w:name="index heading" w:semiHidden="1" w:unhideWhenUsed="1"/>
-    <w:lsdException w:name="caption" w:semiHidden="1" w:uiPriority="35" w:unhideWhenUsed="1" w:qFormat="1"/>
-    <w:lsdException w:name="table of figures" w:semiHidden="1" w:unhideWhenUsed="1"/>
-    <w:lsdException w:name="envelope address" w:semiHidden="1" w:unhideWhenUsed="1"/>
-    <w:lsdException w:name="envelope return" w:semiHidden="1" w:unhideWhenUsed="1"/>
-    <w:lsdException w:name="footnote reference" w:semiHidden="1" w:unhideWhenUsed="1"/>
-    <w:lsdException w:name="annotation reference" w:semiHidden="1" w:unhideWhenUsed="1"/>
-    <w:lsdException w:name="line number" w:semiHidden="1" w:unhideWhenUsed="1"/>
-    <w:lsdException w:name="page number" w:semiHidden="1" w:unhideWhenUsed="1"/>
-    <w:lsdException w:name="endnote reference" w:semiHidden="1" w:unhideWhenUsed="1"/>
-    <w:lsdException w:name="endnote text" w:semiHidden="1" w:unhideWhenUsed="1"/>
-    <w:lsdException w:name="table of authorities" w:semiHidden="1" w:unhideWhenUsed="1"/>
-    <w:lsdException w:name="macro" w:semiHidden="1" w:unhideWhenUsed="1"/>
-    <w:lsdException w:name="toa heading" w:semiHidden="1" w:unhideWhenUsed="1"/>
-    <w:lsdException w:name="List" w:semiHidden="1" w:unhideWhenUsed="1"/>
-    <w:lsdException w:name="List Bullet" w:semiHidden="1" w:unhideWhenUsed="1"/>
-    <w:lsdException w:name="List Number" w:semiHidden="1" w:unhideWhenUsed="1"/>
-    <w:lsdException w:name="List 2" w:semiHidden="1" w:unhideWhenUsed="1"/>
-    <w:lsdException w:name="List 3" w:semiHidden="1" w:unhideWhenUsed="1"/>
-    <w:lsdException w:name="List 4" w:semiHidden="1" w:unhideWhenUsed="1"/>
-    <w:lsdException w:name="List 5" w:semiHidden="1" w:unhideWhenUsed="1"/>
-    <w:lsdException w:name="List Bullet 2" w:semiHidden="1" w:unhideWhenUsed="1"/>
-    <w:lsdException w:name="List Bullet 3" w:semiHidden="1" w:unhideWhenUsed="1"/>
-    <w:lsdException w:name="List Bullet 4" w:semiHidden="1" w:unhideWhenUsed="1"/>
-    <w:lsdException w:name="List Bullet 5" w:semiHidden="1" w:unhideWhenUsed="1"/>
-    <w:lsdException w:name="List Number 2" w:semiHidden="1" w:unhideWhenUsed="1"/>
-    <w:lsdException w:name="List Number 3" w:semiHidden="1" w:unhideWhenUsed="1"/>
-    <w:lsdException w:name="List Number 4" w:semiHidden="1" w:unhideWhenUsed="1"/>
-    <w:lsdException w:name="List Number 5" w:semiHidden="1" w:unhideWhenUsed="1"/>
-    <w:lsdException w:name="Title" w:uiPriority="10" w:qFormat="1"/>
-    <w:lsdException w:name="Closing" w:semiHidden="1" w:unhideWhenUsed="1"/>
-    <w:lsdException w:name="Signature" w:semiHidden="1" w:unhideWhenUsed="1"/>
-    <w:lsdException w:name="Default Paragraph Font" w:semiHidden="1" w:uiPriority="1" w:unhideWhenUsed="1"/>
-    <w:lsdException w:name="Body Text" w:semiHidden="1" w:unhideWhenUsed="1"/>
-    <w:lsdException w:name="Body Text Indent" w:semiHidden="1" w:unhideWhenUsed="1"/>
-    <w:lsdException w:name="List Continue" w:semiHidden="1" w:unhideWhenUsed="1"/>
-    <w:lsdException w:name="List Continue 2" w:semiHidden="1" w:unhideWhenUsed="1"/>
-    <w:lsdException w:name="List Continue 3" w:semiHidden="1" w:unhideWhenUsed="1"/>
-    <w:lsdException w:name="List Continue 4" w:semiHidden="1" w:unhideWhenUsed="1"/>
-    <w:lsdException w:name="List Continue 5" w:semiHidden="1" w:unhideWhenUsed="1"/>
-    <w:lsdException w:name="Message Header" w:semiHidden="1" w:unhideWhenUsed="1"/>
-    <w:lsdException w:name="Subtitle" w:uiPriority="11" w:qFormat="1"/>
-    <w:lsdException w:name="Salutation" w:semiHidden="1" w:unhideWhenUsed="1"/>
-    <w:lsdException w:name="Date" w:semiHidden="1" w:unhideWhenUsed="1"/>
-    <w:lsdException w:name="Body Text First Indent" w:semiHidden="1" w:unhideWhenUsed="1"/>
-    <w:lsdException w:name="Body Text First Indent 2" w:semiHidden="1" w:unhideWhenUsed="1"/>
-    <w:lsdException w:name="Note Heading" w:semiHidden="1" w:unhideWhenUsed="1"/>
-    <w:lsdException w:name="Body Text 2" w:semiHidden="1" w:unhideWhenUsed="1"/>
-    <w:lsdException w:name="Body Text 3" w:semiHidden="1" w:unhideWhenUsed="1"/>
-    <w:lsdException w:name="Body Text Indent 2" w:semiHidden="1" w:unhideWhenUsed="1"/>
-    <w:lsdException w:name="Body Text Indent 3" w:semiHidden="1" w:unhideWhenUsed="1"/>
-    <w:lsdException w:name="Block Text" w:semiHidden="1" w:unhideWhenUsed="1"/>
-    <w:lsdException w:name="Hyperlink" w:semiHidden="1" w:unhideWhenUsed="1"/>
-    <w:lsdException w:name="FollowedHyperlink" w:semiHidden="1" w:unhideWhenUsed="1"/>
-    <w:lsdException w:name="Strong" w:uiPriority="22" w:qFormat="1"/>
-    <w:lsdException w:name="Emphasis" w:uiPriority="20" w:qFormat="1"/>
-    <w:lsdException w:name="Document Map" w:semiHidden="1" w:unhideWhenUsed="1"/>
-    <w:lsdException w:name="Plain Text" w:semiHidden="1" w:unhideWhenUsed="1"/>
-    <w:lsdException w:name="E-mail Signature" w:semiHidden="1" w:unhideWhenUsed="1"/>
-    <w:lsdException w:name="HTML Top of Form" w:semiHidden="1" w:unhideWhenUsed="1"/>
-    <w:lsdException w:name="HTML Bottom of Form" w:semiHidden="1" w:unhideWhenUsed="1"/>
-    <w:lsdException w:name="Normal (Web)" w:semiHidden="1" w:unhideWhenUsed="1"/>
-    <w:lsdException w:name="HTML Acronym" w:semiHidden="1" w:unhideWhenUsed="1"/>
-    <w:lsdException w:name="HTML Address" w:semiHidden="1" w:unhideWhenUsed="1"/>
-    <w:lsdException w:name="HTML Cite" w:semiHidden="1" w:unhideWhenUsed="1"/>
-    <w:lsdException w:name="HTML Code" w:semiHidden="1" w:unhideWhenUsed="1"/>
-    <w:lsdException w:name="HTML Definition" w:semiHidden="1" w:unhideWhenUsed="1"/>
-    <w:lsdException w:name="HTML Keyboard" w:semiHidden="1" w:unhideWhenUsed="1"/>
-    <w:lsdException w:name="HTML Preformatted" w:semiHidden="1" w:unhideWhenUsed="1"/>
-    <w:lsdException w:name="HTML Sample" w:semiHidden="1" w:unhideWhenUsed="1"/>
-    <w:lsdException w:name="HTML Typewriter" w:semiHidden="1" w:unhideWhenUsed="1"/>
-    <w:lsdException w:name="HTML Variable" w:semiHidden="1" w:unhideWhenUsed="1"/>
-    <w:lsdException w:name="Normal Table" w:semiHidden="1" w:unhideWhenUsed="1"/>
-    <w:lsdException w:name="annotation subject" w:semiHidden="1" w:unhideWhenUsed="1"/>
-    <w:lsdException w:name="No List" w:semiHidden="1" w:unhideWhenUsed="1"/>
-    <w:lsdException w:name="Outline List 1" w:semiHidden="1" w:unhideWhenUsed="1"/>
-    <w:lsdException w:name="Outline List 2" w:semiHidden="1" w:unhideWhenUsed="1"/>
-    <w:lsdException w:name="Outline List 3" w:semiHidden="1" w:unhideWhenUsed="1"/>
-    <w:lsdException w:name="Table Simple 1" w:semiHidden="1" w:unhideWhenUsed="1"/>
-    <w:lsdException w:name="Table Simple 2" w:semiHidden="1" w:unhideWhenUsed="1"/>
-    <w:lsdException w:name="Table Simple 3" w:semiHidden="1" w:unhideWhenUsed="1"/>
-    <w:lsdException w:name="Table Classic 1" w:semiHidden="1" w:unhideWhenUsed="1"/>
-    <w:lsdException w:name="Table Classic 2" w:semiHidden="1" w:unhideWhenUsed="1"/>
-    <w:lsdException w:name="Table Classic 3" w:semiHidden="1" w:unhideWhenUsed="1"/>
-    <w:lsdException w:name="Table Classic 4" w:semiHidden="1" w:unhideWhenUsed="1"/>
-    <w:lsdException w:name="Table Colorful 1" w:semiHidden="1" w:unhideWhenUsed="1"/>
-    <w:lsdException w:name="Table Colorful 2" w:semiHidden="1" w:unhideWhenUsed="1"/>
-    <w:lsdException w:name="Table Colorful 3" w:semiHidden="1" w:unhideWhenUsed="1"/>
-    <w:lsdException w:name="Table Columns 1" w:semiHidden="1" w:unhideWhenUsed="1"/>
-    <w:lsdException w:name="Table Columns 2" w:semiHidden="1" w:unhideWhenUsed="1"/>
-    <w:lsdException w:name="Table Columns 3" w:semiHidden="1" w:unhideWhenUsed="1"/>
-    <w:lsdException w:name="Table Columns 4" w:semiHidden="1" w:unhideWhenUsed="1"/>
-    <w:lsdException w:name="Table Columns 5" w:semiHidden="1" w:unhideWhenUsed="1"/>
-    <w:lsdException w:name="Table Grid 1" w:semiHidden="1" w:unhideWhenUsed="1"/>
-    <w:lsdException w:name="Table Grid 2" w:semiHidden="1" w:unhideWhenUsed="1"/>
-    <w:lsdException w:name="Table Grid 3" w:semiHidden="1" w:unhideWhenUsed="1"/>
-    <w:lsdException w:name="Table Grid 4" w:semiHidden="1" w:unhideWhenUsed="1"/>
-    <w:lsdException w:name="Table Grid 5" w:semiHidden="1" w:unhideWhenUsed="1"/>
-    <w:lsdException w:name="Table Grid 6" w:semiHidden="1" w:unhideWhenUsed="1"/>
-    <w:lsdException w:name="Table Grid 7" w:semiHidden="1" w:unhideWhenUsed="1"/>
-    <w:lsdException w:name="Table Grid 8" w:semiHidden="1" w:unhideWhenUsed="1"/>
-    <w:lsdException w:name="Table List 1" w:semiHidden="1" w:unhideWhenUsed="1"/>
-    <w:lsdException w:name="Table List 2" w:semiHidden="1" w:unhideWhenUsed="1"/>
-    <w:lsdException w:name="Table List 3" w:semiHidden="1" w:unhideWhenUsed="1"/>
-    <w:lsdException w:name="Table List 4" w:semiHidden="1" w:unhideWhenUsed="1"/>
-    <w:lsdException w:name="Table List 5" w:semiHidden="1" w:unhideWhenUsed="1"/>
-    <w:lsdException w:name="Table List 6" w:semiHidden="1" w:unhideWhenUsed="1"/>
-    <w:lsdException w:name="Table List 7" w:semiHidden="1" w:unhideWhenUsed="1"/>
-    <w:lsdException w:name="Table List 8" w:semiHidden="1" w:unhideWhenUsed="1"/>
-    <w:lsdException w:name="Table 3D effects 1" w:semiHidden="1" w:unhideWhenUsed="1"/>
-    <w:lsdException w:name="Table 3D effects 2" w:semiHidden="1" w:unhideWhenUsed="1"/>
-    <w:lsdException w:name="Table 3D effects 3" w:semiHidden="1" w:unhideWhenUsed="1"/>
-    <w:lsdException w:name="Table Contemporary" w:semiHidden="1" w:unhideWhenUsed="1"/>
-    <w:lsdException w:name="Table Elegant" w:semiHidden="1" w:unhideWhenUsed="1"/>
-    <w:lsdException w:name="Table Professional" w:semiHidden="1" w:unhideWhenUsed="1"/>
-    <w:lsdException w:name="Table Subtle 1" w:semiHidden="1" w:unhideWhenUsed="1"/>
-    <w:lsdException w:name="Table Subtle 2" w:semiHidden="1" w:unhideWhenUsed="1"/>
-    <w:lsdException w:name="Table Web 1" w:semiHidden="1" w:unhideWhenUsed="1"/>
-    <w:lsdException w:name="Table Web 2" w:semiHidden="1" w:unhideWhenUsed="1"/>
-    <w:lsdException w:name="Table Web 3" w:semiHidden="1" w:unhideWhenUsed="1"/>
-    <w:lsdException w:name="Balloon Text" w:semiHidden="1" w:unhideWhenUsed="1"/>
-    <w:lsdException w:name="Table Grid" w:uiPriority="39"/>
-    <w:lsdException w:name="Table Theme" w:semiHidden="1" w:unhideWhenUsed="1"/>
-    <w:lsdException w:name="Placeholder Text" w:semiHidden="1"/>
-    <w:lsdException w:name="No Spacing" w:uiPriority="1" w:qFormat="1"/>
-    <w:lsdException w:name="Light Shading" w:uiPriority="60"/>
-    <w:lsdException w:name="Light List" w:uiPriority="61"/>
-    <w:lsdException w:name="Light Grid" w:uiPriority="62"/>
-    <w:lsdException w:name="Medium Shading 1" w:uiPriority="63"/>
-    <w:lsdException w:name="Medium Shading 2" w:uiPriority="64"/>
-    <w:lsdException w:name="Medium List 1" w:uiPriority="65"/>
-    <w:lsdException w:name="Medium List 2" w:uiPriority="66"/>
-    <w:lsdException w:name="Medium Grid 1" w:uiPriority="67"/>
-    <w:lsdException w:name="Medium Grid 2" w:uiPriority="68"/>
-    <w:lsdException w:name="Medium Grid 3" w:uiPriority="69"/>
-    <w:lsdException w:name="Dark List" w:uiPriority="70"/>
-    <w:lsdException w:name="Colorful Shading" w:uiPriority="71"/>
-    <w:lsdException w:name="Colorful List" w:uiPriority="72"/>
-    <w:lsdException w:name="Colorful Grid" w:uiPriority="73"/>
-    <w:lsdException w:name="Light Shading Accent 1" w:uiPriority="60"/>
-    <w:lsdException w:name="Light List Accent 1" w:uiPriority="61"/>
-    <w:lsdException w:name="Light Grid Accent 1" w:uiPriority="62"/>
-    <w:lsdException w:name="Medium Shading 1 Accent 1" w:uiPriority="63"/>
-    <w:lsdException w:name="Medium Shading 2 Accent 1" w:uiPriority="64"/>
-    <w:lsdException w:name="Medium List 1 Accent 1" w:uiPriority="65"/>
-    <w:lsdException w:name="Revision" w:semiHidden="1"/>
-    <w:lsdException w:name="List Paragraph" w:uiPriority="34" w:qFormat="1"/>
-    <w:lsdException w:name="Quote" w:uiPriority="29" w:qFormat="1"/>
-    <w:lsdException w:name="Intense Quote" w:uiPriority="30" w:qFormat="1"/>
-    <w:lsdException w:name="Medium List 2 Accent 1" w:uiPriority="66"/>
-    <w:lsdException w:name="Medium Grid 1 Accent 1" w:uiPriority="67"/>
-    <w:lsdException w:name="Medium Grid 2 Accent 1" w:uiPriority="68"/>
-    <w:lsdException w:name="Medium Grid 3 Accent 1" w:uiPriority="69"/>
-    <w:lsdException w:name="Dark List Accent 1" w:uiPriority="70"/>
-    <w:lsdException w:name="Colorful Shading Accent 1" w:uiPriority="71"/>
-    <w:lsdException w:name="Colorful List Accent 1" w:uiPriority="72"/>
-    <w:lsdException w:name="Colorful Grid Accent 1" w:uiPriority="73"/>
-    <w:lsdException w:name="Light Shading Accent 2" w:uiPriority="60"/>
-    <w:lsdException w:name="Light List Accent 2" w:uiPriority="61"/>
-    <w:lsdException w:name="Light Grid Accent 2" w:uiPriority="62"/>
-    <w:lsdException w:name="Medium Shading 1 Accent 2" w:uiPriority="63"/>
-    <w:lsdException w:name="Medium Shading 2 Accent 2" w:uiPriority="64"/>
-    <w:lsdException w:name="Medium List 1 Accent 2" w:uiPriority="65"/>
-    <w:lsdException w:name="Medium List 2 Accent 2" w:uiPriority="66"/>
-    <w:lsdException w:name="Medium Grid 1 Accent 2" w:uiPriority="67"/>
-    <w:lsdException w:name="Medium Grid 2 Accent 2" w:uiPriority="68"/>
-    <w:lsdException w:name="Medium Grid 3 Accent 2" w:uiPriority="69"/>
-    <w:lsdException w:name="Dark List Accent 2" w:uiPriority="70"/>
-    <w:lsdException w:name="Colorful Shading Accent 2" w:uiPriority="71"/>
-    <w:lsdException w:name="Colorful List Accent 2" w:uiPriority="72"/>
-    <w:lsdException w:name="Colorful Grid Accent 2" w:uiPriority="73"/>
-    <w:lsdException w:name="Light Shading Accent 3" w:uiPriority="60"/>
-    <w:lsdException w:name="Light List Accent 3" w:uiPriority="61"/>
-    <w:lsdException w:name="Light Grid Accent 3" w:uiPriority="62"/>
-    <w:lsdException w:name="Medium Shading 1 Accent 3" w:uiPriority="63"/>
-    <w:lsdException w:name="Medium Shading 2 Accent 3" w:uiPriority="64"/>
-    <w:lsdException w:name="Medium List 1 Accent 3" w:uiPriority="65"/>
-    <w:lsdException w:name="Medium List 2 Accent 3" w:uiPriority="66"/>
-    <w:lsdException w:name="Medium Grid 1 Accent 3" w:uiPriority="67"/>
-    <w:lsdException w:name="Medium Grid 2 Accent 3" w:uiPriority="68"/>
-    <w:lsdException w:name="Medium Grid 3 Accent 3" w:uiPriority="69"/>
-    <w:lsdException w:name="Dark List Accent 3" w:uiPriority="70"/>
-    <w:lsdException w:name="Colorful Shading Accent 3" w:uiPriority="71"/>
-    <w:lsdException w:name="Colorful List Accent 3" w:uiPriority="72"/>
-    <w:lsdException w:name="Colorful Grid Accent 3" w:uiPriority="73"/>
-    <w:lsdException w:name="Light Shading Accent 4" w:uiPriority="60"/>
-    <w:lsdException w:name="Light List Accent 4" w:uiPriority="61"/>
-    <w:lsdException w:name="Light Grid Accent 4" w:uiPriority="62"/>
-    <w:lsdException w:name="Medium Shading 1 Accent 4" w:uiPriority="63"/>
-    <w:lsdException w:name="Medium Shading 2 Accent 4" w:uiPriority="64"/>
-    <w:lsdException w:name="Medium List 1 Accent 4" w:uiPriority="65"/>
-    <w:lsdException w:name="Medium List 2 Accent 4" w:uiPriority="66"/>
-    <w:lsdException w:name="Medium Grid 1 Accent 4" w:uiPriority="67"/>
-    <w:lsdException w:name="Medium Grid 2 Accent 4" w:uiPriority="68"/>
-    <w:lsdException w:name="Medium Grid 3 Accent 4" w:uiPriority="69"/>
-    <w:lsdException w:name="Dark List Accent 4" w:uiPriority="70"/>
-    <w:lsdException w:name="Colorful Shading Accent 4" w:uiPriority="71"/>
-    <w:lsdException w:name="Colorful List Accent 4" w:uiPriority="72"/>
-    <w:lsdException w:name="Colorful Grid Accent 4" w:uiPriority="73"/>
-    <w:lsdException w:name="Light Shading Accent 5" w:uiPriority="60"/>
-    <w:lsdException w:name="Light List Accent 5" w:uiPriority="61"/>
-    <w:lsdException w:name="Light Grid Accent 5" w:uiPriority="62"/>
-    <w:lsdException w:name="Medium Shading 1 Accent 5" w:uiPriority="63"/>
-    <w:lsdException w:name="Medium Shading 2 Accent 5" w:uiPriority="64"/>
-    <w:lsdException w:name="Medium List 1 Accent 5" w:uiPriority="65"/>
-    <w:lsdException w:name="Medium List 2 Accent 5" w:uiPriority="66"/>
-    <w:lsdException w:name="Medium Grid 1 Accent 5" w:uiPriority="67"/>
-    <w:lsdException w:name="Medium Grid 2 Accent 5" w:uiPriority="68"/>
-    <w:lsdException w:name="Medium Grid 3 Accent 5" w:uiPriority="69"/>
-    <w:lsdException w:name="Dark List Accent 5" w:uiPriority="70"/>
-    <w:lsdException w:name="Colorful Shading Accent 5" w:uiPriority="71"/>
-    <w:lsdException w:name="Colorful List Accent 5" w:uiPriority="72"/>
-    <w:lsdException w:name="Colorful Grid Accent 5" w:uiPriority="73"/>
-    <w:lsdException w:name="Light Shading Accent 6" w:uiPriority="60"/>
-    <w:lsdException w:name="Light List Accent 6" w:uiPriority="61"/>
-    <w:lsdException w:name="Light Grid Accent 6" w:uiPriority="62"/>
-    <w:lsdException w:name="Medium Shading 1 Accent 6" w:uiPriority="63"/>
-    <w:lsdException w:name="Medium Shading 2 Accent 6" w:uiPriority="64"/>
-    <w:lsdException w:name="Medium List 1 Accent 6" w:uiPriority="65"/>
-    <w:lsdException w:name="Medium List 2 Accent 6" w:uiPriority="66"/>
-    <w:lsdException w:name="Medium Grid 1 Accent 6" w:uiPriority="67"/>
-    <w:lsdException w:name="Medium Grid 2 Accent 6" w:uiPriority="68"/>
-    <w:lsdException w:name="Medium Grid 3 Accent 6" w:uiPriority="69"/>
-    <w:lsdException w:name="Dark List Accent 6" w:uiPriority="70"/>
-    <w:lsdException w:name="Colorful Shading Accent 6" w:uiPriority="71"/>
-    <w:lsdException w:name="Colorful List Accent 6" w:uiPriority="72"/>
-    <w:lsdException w:name="Colorful Grid Accent 6" w:uiPriority="73"/>
-    <w:lsdException w:name="Subtle Emphasis" w:uiPriority="19" w:qFormat="1"/>
-    <w:lsdException w:name="Intense Emphasis" w:uiPriority="21" w:qFormat="1"/>
-    <w:lsdException w:name="Subtle Reference" w:uiPriority="31" w:qFormat="1"/>
-    <w:lsdException w:name="Intense Reference" w:uiPriority="32" w:qFormat="1"/>
-    <w:lsdException w:name="Book Title" w:uiPriority="33" w:qFormat="1"/>
-    <w:lsdException w:name="Bibliography" w:semiHidden="1" w:uiPriority="37" w:unhideWhenUsed="1"/>
-    <w:lsdException w:name="TOC Heading" w:semiHidden="1" w:uiPriority="39" w:unhideWhenUsed="1" w:qFormat="1"/>
-    <w:lsdException w:name="Plain Table 1" w:uiPriority="41"/>
-    <w:lsdException w:name="Plain Table 2" w:uiPriority="42"/>
-    <w:lsdException w:name="Plain Table 3" w:uiPriority="43"/>
-    <w:lsdException w:name="Plain Table 4" w:uiPriority="44"/>
-    <w:lsdException w:name="Plain Table 5" w:uiPriority="45"/>
-    <w:lsdException w:name="Grid Table Light" w:uiPriority="40"/>
-    <w:lsdException w:name="Grid Table 1 Light" w:uiPriority="46"/>
-    <w:lsdException w:name="Grid Table 2" w:uiPriority="47"/>
-    <w:lsdException w:name="Grid Table 3" w:uiPriority="48"/>
-    <w:lsdException w:name="Grid Table 4" w:uiPriority="49"/>
-    <w:lsdException w:name="Grid Table 5 Dark" w:uiPriority="50"/>
-    <w:lsdException w:name="Grid Table 6 Colorful" w:uiPriority="51"/>
-    <w:lsdException w:name="Grid Table 7 Colorful" w:uiPriority="52"/>
-    <w:lsdException w:name="Grid Table 1 Light Accent 1" w:uiPriority="46"/>
-    <w:lsdException w:name="Grid Table 2 Accent 1" w:uiPriority="47"/>
-    <w:lsdException w:name="Grid Table 3 Accent 1" w:uiPriority="48"/>
-    <w:lsdException w:name="Grid Table 4 Accent 1" w:uiPriority="49"/>
-    <w:lsdException w:name="Grid Table 5 Dark Accent 1" w:uiPriority="50"/>
-    <w:lsdException w:name="Grid Table 6 Colorful Accent 1" w:uiPriority="51"/>
-    <w:lsdException w:name="Grid Table 7 Colorful Accent 1" w:uiPriority="52"/>
-    <w:lsdException w:name="Grid Table 1 Light Accent 2" w:uiPriority="46"/>
-    <w:lsdException w:name="Grid Table 2 Accent 2" w:uiPriority="47"/>
-    <w:lsdException w:name="Grid Table 3 Accent 2" w:uiPriority="48"/>
-    <w:lsdException w:name="Grid Table 4 Accent 2" w:uiPriority="49"/>
-    <w:lsdException w:name="Grid Table 5 Dark Accent 2" w:uiPriority="50"/>
-    <w:lsdException w:name="Grid Table 6 Colorful Accent 2" w:uiPriority="51"/>
-    <w:lsdException w:name="Grid Table 7 Colorful Accent 2" w:uiPriority="52"/>
-    <w:lsdException w:name="Grid Table 1 Light Accent 3" w:uiPriority="46"/>
-    <w:lsdException w:name="Grid Table 2 Accent 3" w:uiPriority="47"/>
-    <w:lsdException w:name="Grid Table 3 Accent 3" w:uiPriority="48"/>
-    <w:lsdException w:name="Grid Table 4 Accent 3" w:uiPriority="49"/>
-    <w:lsdException w:name="Grid Table 5 Dark Accent 3" w:uiPriority="50"/>
-    <w:lsdException w:name="Grid Table 6 Colorful Accent 3" w:uiPriority="51"/>
-    <w:lsdException w:name="Grid Table 7 Colorful Accent 3" w:uiPriority="52"/>
-    <w:lsdException w:name="Grid Table 1 Light Accent 4" w:uiPriority="46"/>
-    <w:lsdException w:name="Grid Table 2 Accent 4" w:uiPriority="47"/>
-    <w:lsdException w:name="Grid Table 3 Accent 4" w:uiPriority="48"/>
-    <w:lsdException w:name="Grid Table 4 Accent 4" w:uiPriority="49"/>
-    <w:lsdException w:name="Grid Table 5 Dark Accent 4" w:uiPriority="50"/>
-    <w:lsdException w:name="Grid Table 6 Colorful Accent 4" w:uiPriority="51"/>
-    <w:lsdException w:name="Grid Table 7 Colorful Accent 4" w:uiPriority="52"/>
-    <w:lsdException w:name="Grid Table 1 Light Accent 5" w:uiPriority="46"/>
-    <w:lsdException w:name="Grid Table 2 Accent 5" w:uiPriority="47"/>
-    <w:lsdException w:name="Grid Table 3 Accent 5" w:uiPriority="48"/>
-    <w:lsdException w:name="Grid Table 4 Accent 5" w:uiPriority="49"/>
-    <w:lsdException w:name="Grid Table 5 Dark Accent 5" w:uiPriority="50"/>
-    <w:lsdException w:name="Grid Table 6 Colorful Accent 5" w:uiPriority="51"/>
-    <w:lsdException w:name="Grid Table 7 Colorful Accent 5" w:uiPriority="52"/>
-    <w:lsdException w:name="Grid Table 1 Light Accent 6" w:uiPriority="46"/>
-    <w:lsdException w:name="Grid Table 2 Accent 6" w:uiPriority="47"/>
-    <w:lsdException w:name="Grid Table 3 Accent 6" w:uiPriority="48"/>
-    <w:lsdException w:name="Grid Table 4 Accent 6" w:uiPriority="49"/>
-    <w:lsdException w:name="Grid Table 5 Dark Accent 6" w:uiPriority="50"/>
-    <w:lsdException w:name="Grid Table 6 Colorful Accent 6" w:uiPriority="51"/>
-    <w:lsdException w:name="Grid Table 7 Colorful Accent 6" w:uiPriority="52"/>
-    <w:lsdException w:name="List Table 1 Light" w:uiPriority="46"/>
-    <w:lsdException w:name="List Table 2" w:uiPriority="47"/>
-    <w:lsdException w:name="List Table 3" w:uiPriority="48"/>
-    <w:lsdException w:name="List Table 4" w:uiPriority="49"/>
-    <w:lsdException w:name="List Table 5 Dark" w:uiPriority="50"/>
-    <w:lsdException w:name="List Table 6 Colorful" w:uiPriority="51"/>
-    <w:lsdException w:name="List Table 7 Colorful" w:uiPriority="52"/>
-    <w:lsdException w:name="List Table 1 Light Accent 1" w:uiPriority="46"/>
-    <w:lsdException w:name="List Table 2 Accent 1" w:uiPriority="47"/>
-    <w:lsdException w:name="List Table 3 Accent 1" w:uiPriority="48"/>
-    <w:lsdException w:name="List Table 4 Accent 1" w:uiPriority="49"/>
-    <w:lsdException w:name="List Table 5 Dark Accent 1" w:uiPriority="50"/>
-    <w:lsdException w:name="List Table 6 Colorful Accent 1" w:uiPriority="51"/>
-    <w:lsdException w:name="List Table 7 Colorful Accent 1" w:uiPriority="52"/>
-    <w:lsdException w:name="List Table 1 Light Accent 2" w:uiPriority="46"/>
-    <w:lsdException w:name="List Table 2 Accent 2" w:uiPriority="47"/>
-    <w:lsdException w:name="List Table 3 Accent 2" w:uiPriority="48"/>
-    <w:lsdException w:name="List Table 4 Accent 2" w:uiPriority="49"/>
-    <w:lsdException w:name="List Table 5 Dark Accent 2" w:uiPriority="50"/>
-    <w:lsdException w:name="List Table 6 Colorful Accent 2" w:uiPriority="51"/>
-    <w:lsdException w:name="List Table 7 Colorful Accent 2" w:uiPriority="52"/>
-    <w:lsdException w:name="List Table 1 Light Accent 3" w:uiPriority="46"/>
-    <w:lsdException w:name="List Table 2 Accent 3" w:uiPriority="47"/>
-    <w:lsdException w:name="List Table 3 Accent 3" w:uiPriority="48"/>
-    <w:lsdException w:name="List Table 4 Accent 3" w:uiPriority="49"/>
-    <w:lsdException w:name="List Table 5 Dark Accent 3" w:uiPriority="50"/>
-    <w:lsdException w:name="List Table 6 Colorful Accent 3" w:uiPriority="51"/>
-    <w:lsdException w:name="List Table 7 Colorful Accent 3" w:uiPriority="52"/>
-    <w:lsdException w:name="List Table 1 Light Accent 4" w:uiPriority="46"/>
-    <w:lsdException w:name="List Table 2 Accent 4" w:uiPriority="47"/>
-    <w:lsdException w:name="List Table 3 Accent 4" w:uiPriority="48"/>
-    <w:lsdException w:name="List Table 4 Accent 4" w:uiPriority="49"/>
-    <w:lsdException w:name="List Table 5 Dark Accent 4" w:uiPriority="50"/>
-    <w:lsdException w:name="List Table 6 Colorful Accent 4" w:uiPriority="51"/>
-    <w:lsdException w:name="List Table 7 Colorful Accent 4" w:uiPriority="52"/>
-    <w:lsdException w:name="List Table 1 Light Accent 5" w:uiPriority="46"/>
-    <w:lsdException w:name="List Table 2 Accent 5" w:uiPriority="47"/>
-    <w:lsdException w:name="List Table 3 Accent 5" w:uiPriority="48"/>
-    <w:lsdException w:name="List Table 4 Accent 5" w:uiPriority="49"/>
-    <w:lsdException w:name="List Table 5 Dark Accent 5" w:uiPriority="50"/>
-    <w:lsdException w:name="List Table 6 Colorful Accent 5" w:uiPriority="51"/>
-    <w:lsdException w:name="List Table 7 Colorful Accent 5" w:uiPriority="52"/>
-    <w:lsdException w:name="List Table 1 Light Accent 6" w:uiPriority="46"/>
-    <w:lsdException w:name="List Table 2 Accent 6" w:uiPriority="47"/>
-    <w:lsdException w:name="List Table 3 Accent 6" w:uiPriority="48"/>
-    <w:lsdException w:name="List Table 4 Accent 6" w:uiPriority="49"/>
-    <w:lsdException w:name="List Table 5 Dark Accent 6" w:uiPriority="50"/>
-    <w:lsdException w:name="List Table 6 Colorful Accent 6" w:uiPriority="51"/>
-    <w:lsdException w:name="List Table 7 Colorful Accent 6" w:uiPriority="52"/>
-  </w:latentStyles>
-  <w:style w:type="paragraph" w:default="1" w:styleId="Normal">
-    <w:name w:val="Normal"/>
-    <w:qFormat/>
-  </w:style>
-  <w:style w:type="character" w:default="1" w:styleId="Policepardfaut">
-    <w:name w:val="Default Paragraph Font"/>
-    <w:uiPriority w:val="1"/>
-    <w:semiHidden/>
-    <w:unhideWhenUsed/>
-  </w:style>
-  <w:style w:type="table" w:default="1" w:styleId="TableauNormal">
-    <w:name w:val="Normal Table"/>
-    <w:uiPriority w:val="99"/>
-    <w:semiHidden/>
-    <w:unhideWhenUsed/>
-    <w:tblPr>
-      <w:tblInd w:w="0" w:type="dxa"/>
-      <w:tblCellMar>
-        <w:top w:w="0" w:type="dxa"/>
-        <w:left w:w="108" w:type="dxa"/>
-        <w:bottom w:w="0" w:type="dxa"/>
-        <w:right w:w="108" w:type="dxa"/>
-      </w:tblCellMar>
-    </w:tblPr>
-  </w:style>
-  <w:style w:type="numbering" w:default="1" w:styleId="Aucuneliste">
-    <w:name w:val="No List"/>
-    <w:uiPriority w:val="99"/>
-    <w:semiHidden/>
-    <w:unhideWhenUsed/>
-  </w:style>
-  <w:style w:type="paragraph" w:customStyle="1" w:styleId="80E8F64A31394AB18C0BCDCF6B767E5B">
-    <w:name w:val="80E8F64A31394AB18C0BCDCF6B767E5B"/>
-    <w:rsid w:val="00C34FED"/>
-  </w:style>
-  <w:style w:type="paragraph" w:customStyle="1" w:styleId="12A36D0FE2E14584A24B45145149D16A">
-    <w:name w:val="12A36D0FE2E14584A24B45145149D16A"/>
-    <w:rsid w:val="00C34FED"/>
-  </w:style>
-  <w:style w:type="paragraph" w:customStyle="1" w:styleId="55D393F8FB46498BAFFF46255BFF2E40">
-    <w:name w:val="55D393F8FB46498BAFFF46255BFF2E40"/>
-    <w:rsid w:val="00C34FED"/>
-  </w:style>
-  <w:style w:type="paragraph" w:customStyle="1" w:styleId="2344B880D5254F038917143CCFFDCDB0">
-    <w:name w:val="2344B880D5254F038917143CCFFDCDB0"/>
-    <w:rsid w:val="00C34FED"/>
-  </w:style>
-  <w:style w:type="paragraph" w:customStyle="1" w:styleId="40A271F5BD694926A24ACB43799D8716">
-    <w:name w:val="40A271F5BD694926A24ACB43799D8716"/>
-    <w:rsid w:val="00C34FED"/>
-  </w:style>
-  <w:style w:type="paragraph" w:customStyle="1" w:styleId="FB2898A3B3BF4390A418A0BD26CFD2BF">
-    <w:name w:val="FB2898A3B3BF4390A418A0BD26CFD2BF"/>
-    <w:rsid w:val="00C34FED"/>
-  </w:style>
-</w:styles>
-</file>
-
-<file path=word/glossary/webSettings.xml><?xml version="1.0" encoding="utf-8"?>
-<w:webSettings xmlns:mc="http://schemas.openxmlformats.org/markup-compatibility/2006" xmlns:r="http://schemas.openxmlformats.org/officeDocument/2006/relationships" xmlns:w="http://schemas.openxmlformats.org/wordprocessingml/2006/main" xmlns:w14="http://schemas.microsoft.com/office/word/2010/wordml" xmlns:w15="http://schemas.microsoft.com/office/word/2012/wordml" mc:Ignorable="w14 w15">
-  <w:optimizeForBrowser/>
-  <w:allowPNG/>
-</w:webSettings>
 </file>
 
 <file path=word/theme/theme1.xml><?xml version="1.0" encoding="utf-8"?>
@@ -2208,7 +1862,7 @@
 </file>
 
 <file path=customXml/itemProps1.xml><?xml version="1.0" encoding="utf-8"?>
-<ds:datastoreItem xmlns:ds="http://schemas.openxmlformats.org/officeDocument/2006/customXml" ds:itemID="{7ACE93A9-8A5D-4533-BAD5-08EEC7D80DD0}">
+<ds:datastoreItem xmlns:ds="http://schemas.openxmlformats.org/officeDocument/2006/customXml" ds:itemID="{A1803543-77D8-401D-A514-EB47AC3A8435}">
   <ds:schemaRefs>
     <ds:schemaRef ds:uri="http://schemas.openxmlformats.org/officeDocument/2006/bibliography"/>
   </ds:schemaRefs>

</xml_diff>

<commit_message>
J'ai avancé dans le rapport
</commit_message>
<xml_diff>
--- a/about Inventory/Rapport.docx
+++ b/about Inventory/Rapport.docx
@@ -5,21 +5,8 @@
     <w:p/>
     <w:p>
       <w:r>
-        <w:t xml:space="preserve">El </w:t>
-      </w:r>
-      <w:proofErr w:type="spellStart"/>
-      <w:r>
-        <w:t>rappoooooooooooooort</w:t>
-      </w:r>
-      <w:proofErr w:type="spellEnd"/>
-      <w:r>
-        <w:t> </w:t>
-      </w:r>
-      <w:proofErr w:type="gramStart"/>
-      <w:r>
-        <w:t>:D</w:t>
-      </w:r>
-      <w:proofErr w:type="gramEnd"/>
+        <w:t>El rappoooooooooooooort :D</w:t>
+      </w:r>
     </w:p>
     <w:p/>
     <w:p>
@@ -668,31 +655,7 @@
         <w:jc w:val="both"/>
       </w:pPr>
       <w:r>
-        <w:t>On a imaginé une situation où la gestion du stock se fait d’une manière non organisée : le contrôle des biens se fait dans des fichiers éparpillés (</w:t>
-      </w:r>
-      <w:proofErr w:type="spellStart"/>
-      <w:r>
-        <w:t>excel</w:t>
-      </w:r>
-      <w:proofErr w:type="spellEnd"/>
-      <w:r>
-        <w:t xml:space="preserve">, </w:t>
-      </w:r>
-      <w:proofErr w:type="spellStart"/>
-      <w:r>
-        <w:t>word</w:t>
-      </w:r>
-      <w:proofErr w:type="spellEnd"/>
-      <w:r>
-        <w:t xml:space="preserve">). </w:t>
-      </w:r>
-      <w:proofErr w:type="gramStart"/>
-      <w:r>
-        <w:t>La</w:t>
-      </w:r>
-      <w:proofErr w:type="gramEnd"/>
-      <w:r>
-        <w:t xml:space="preserve"> non persistance des informations cause bien évidemment un problème dans l’échange des informations entre les magasiniers. Il y a aussi un problème de sécurité, il n’y a pas de contrôle suffisant sur qui a le droit d’accéder et de modifier un stock. En gros, il y a perte de temps et de ressources, même pour les actions les plus rudimentaires à savoir l’ajout, la modification ou la suppression d’un bien.</w:t>
+        <w:t>On a imaginé une situation où la gestion du stock se fait d’une manière non organisée : le contrôle des biens se fait dans des fichiers éparpillés (excel, word). La non persistance des informations cause bien évidemment un problème dans l’échange des informations entre les magasiniers. Il y a aussi un problème de sécurité, il n’y a pas de contrôle suffisant sur qui a le droit d’accéder et de modifier un stock. En gros, il y a perte de temps et de ressources, même pour les actions les plus rudimentaires à savoir l’ajout, la modification ou la suppression d’un bien.</w:t>
       </w:r>
     </w:p>
     <w:p>
@@ -790,36 +753,127 @@
         <w:ind w:firstLine="708"/>
       </w:pPr>
       <w:r>
-        <w:t xml:space="preserve">Le </w:t>
-      </w:r>
-      <w:bookmarkStart w:id="7" w:name="_GoBack"/>
-      <w:r>
-        <w:t xml:space="preserve">but </w:t>
-      </w:r>
-      <w:bookmarkEnd w:id="7"/>
-      <w:r>
-        <w:t xml:space="preserve">de l’application étant de permettre à ses utilisateurs d’avoir une vision claire de leurs stocks à chaque instant, </w:t>
-      </w:r>
-      <w:r>
-        <w:t>chacun</w:t>
-      </w:r>
-      <w:r>
-        <w:t xml:space="preserve"> d'eux doit pouvoir bénéficier des fonctionnalités suivantes :</w:t>
-      </w:r>
-    </w:p>
-    <w:p>
-      <w:r>
-        <w:t>1) S'authentifier.</w:t>
-      </w:r>
-    </w:p>
-    <w:p>
-      <w:r>
-        <w:t>2) Visualiser son profil.</w:t>
-      </w:r>
-    </w:p>
-    <w:p>
-      <w:r>
-        <w:t>3) Modifier les informations de son profil.</w:t>
+        <w:t>Le but de l’application étant de permettre à ses utilisateurs d’a</w:t>
+      </w:r>
+      <w:r>
+        <w:t>voir une vision claire de leur stock</w:t>
+      </w:r>
+      <w:r>
+        <w:t xml:space="preserve"> à chaque instant</w:t>
+      </w:r>
+      <w:r>
+        <w:t>, et de pouvoir le mettre à jour, ils doivent</w:t>
+      </w:r>
+      <w:r>
+        <w:t xml:space="preserve"> pouvoir bénéficier des fonctionnalités suivantes :</w:t>
+      </w:r>
+    </w:p>
+    <w:p>
+      <w:pPr>
+        <w:pStyle w:val="Paragraphedeliste"/>
+        <w:numPr>
+          <w:ilvl w:val="0"/>
+          <w:numId w:val="1"/>
+        </w:numPr>
+      </w:pPr>
+      <w:r>
+        <w:t>S’authentifier.</w:t>
+      </w:r>
+    </w:p>
+    <w:p>
+      <w:pPr>
+        <w:pStyle w:val="Paragraphedeliste"/>
+        <w:numPr>
+          <w:ilvl w:val="0"/>
+          <w:numId w:val="1"/>
+        </w:numPr>
+      </w:pPr>
+      <w:r>
+        <w:t>Afficher la liste des utilisateurs.</w:t>
+      </w:r>
+    </w:p>
+    <w:p>
+      <w:pPr>
+        <w:pStyle w:val="Paragraphedeliste"/>
+        <w:numPr>
+          <w:ilvl w:val="0"/>
+          <w:numId w:val="1"/>
+        </w:numPr>
+      </w:pPr>
+      <w:r>
+        <w:t>Ajouter/Modifier/Supprimer un utilisateur.</w:t>
+      </w:r>
+    </w:p>
+    <w:p>
+      <w:pPr>
+        <w:pStyle w:val="Paragraphedeliste"/>
+        <w:numPr>
+          <w:ilvl w:val="0"/>
+          <w:numId w:val="1"/>
+        </w:numPr>
+      </w:pPr>
+      <w:r>
+        <w:t>Rechercher un utilisateur.</w:t>
+      </w:r>
+    </w:p>
+    <w:p>
+      <w:pPr>
+        <w:pStyle w:val="Paragraphedeliste"/>
+        <w:numPr>
+          <w:ilvl w:val="0"/>
+          <w:numId w:val="1"/>
+        </w:numPr>
+      </w:pPr>
+      <w:r>
+        <w:t>Afficher son profil.</w:t>
+      </w:r>
+    </w:p>
+    <w:p>
+      <w:pPr>
+        <w:pStyle w:val="Paragraphedeliste"/>
+        <w:numPr>
+          <w:ilvl w:val="0"/>
+          <w:numId w:val="1"/>
+        </w:numPr>
+      </w:pPr>
+      <w:r>
+        <w:t>Modifier les informations de son profil.</w:t>
+      </w:r>
+    </w:p>
+    <w:p>
+      <w:pPr>
+        <w:pStyle w:val="Paragraphedeliste"/>
+        <w:numPr>
+          <w:ilvl w:val="0"/>
+          <w:numId w:val="1"/>
+        </w:numPr>
+      </w:pPr>
+      <w:r>
+        <w:t>Afficher la liste des produits.</w:t>
+      </w:r>
+    </w:p>
+    <w:p>
+      <w:pPr>
+        <w:pStyle w:val="Paragraphedeliste"/>
+        <w:numPr>
+          <w:ilvl w:val="0"/>
+          <w:numId w:val="1"/>
+        </w:numPr>
+      </w:pPr>
+      <w:r>
+        <w:t>Ajouter/Supprimer/Modifier un produit.</w:t>
+      </w:r>
+    </w:p>
+    <w:p>
+      <w:pPr>
+        <w:pStyle w:val="Paragraphedeliste"/>
+        <w:numPr>
+          <w:ilvl w:val="0"/>
+          <w:numId w:val="1"/>
+        </w:numPr>
+      </w:pPr>
+      <w:r>
+        <w:t>Rechercher un produit.</w:t>
       </w:r>
     </w:p>
     <w:p>
@@ -827,7 +881,6 @@
         <w:tab/>
       </w:r>
     </w:p>
-    <w:p/>
     <w:p>
       <w:pPr>
         <w:pStyle w:val="Titre2"/>
@@ -837,6 +890,54 @@
         <w:t>Les besoins non fonctionnels :</w:t>
       </w:r>
     </w:p>
+    <w:p>
+      <w:r>
+        <w:tab/>
+        <w:t xml:space="preserve">Dans toute application web, il existe des fonctionnalités tacites </w:t>
+      </w:r>
+      <w:r>
+        <w:t>qui caractérisent sa fluidité, son ergonomie, et son efficacité. Pour cela, on a insisté au cours du développement de notre application  sur les besoins non fonctionnels suivants :</w:t>
+      </w:r>
+    </w:p>
+    <w:p>
+      <w:pPr>
+        <w:pStyle w:val="Paragraphedeliste"/>
+        <w:numPr>
+          <w:ilvl w:val="0"/>
+          <w:numId w:val="2"/>
+        </w:numPr>
+      </w:pPr>
+      <w:r>
+        <w:t>Interface claire et facile d’utilisation.</w:t>
+      </w:r>
+    </w:p>
+    <w:p>
+      <w:pPr>
+        <w:pStyle w:val="Paragraphedeliste"/>
+        <w:numPr>
+          <w:ilvl w:val="0"/>
+          <w:numId w:val="2"/>
+        </w:numPr>
+      </w:pPr>
+      <w:r>
+        <w:t>Des couleurs agréables à l’œil.</w:t>
+      </w:r>
+    </w:p>
+    <w:p>
+      <w:pPr>
+        <w:pStyle w:val="Paragraphedeliste"/>
+        <w:numPr>
+          <w:ilvl w:val="0"/>
+          <w:numId w:val="2"/>
+        </w:numPr>
+      </w:pPr>
+      <w:r>
+        <w:t>Des raccourcis dans le header et le footer.</w:t>
+      </w:r>
+      <w:bookmarkStart w:id="7" w:name="_GoBack"/>
+      <w:bookmarkEnd w:id="7"/>
+    </w:p>
+    <w:p/>
     <w:p/>
     <w:p>
       <w:pPr>
@@ -919,7 +1020,7 @@
     </w:p>
     <w:p/>
     <w:sectPr>
-      <w:footerReference w:type="default" r:id="rId7"/>
+      <w:footerReference w:type="default" r:id="rId8"/>
       <w:pgSz w:w="11906" w:h="16838"/>
       <w:pgMar w:top="1417" w:right="1417" w:bottom="1417" w:left="1417" w:header="708" w:footer="708" w:gutter="0"/>
       <w:cols w:space="708"/>
@@ -1023,6 +1124,195 @@
     </w:p>
   </w:footnote>
 </w:footnotes>
+</file>
+
+<file path=word/numbering.xml><?xml version="1.0" encoding="utf-8"?>
+<w:numbering xmlns:wpc="http://schemas.microsoft.com/office/word/2010/wordprocessingCanvas" xmlns:mc="http://schemas.openxmlformats.org/markup-compatibility/2006" xmlns:o="urn:schemas-microsoft-com:office:office" xmlns:r="http://schemas.openxmlformats.org/officeDocument/2006/relationships" xmlns:m="http://schemas.openxmlformats.org/officeDocument/2006/math" xmlns:v="urn:schemas-microsoft-com:vml" xmlns:wp14="http://schemas.microsoft.com/office/word/2010/wordprocessingDrawing" xmlns:wp="http://schemas.openxmlformats.org/drawingml/2006/wordprocessingDrawing" xmlns:w10="urn:schemas-microsoft-com:office:word" xmlns:w="http://schemas.openxmlformats.org/wordprocessingml/2006/main" xmlns:w14="http://schemas.microsoft.com/office/word/2010/wordml" xmlns:w15="http://schemas.microsoft.com/office/word/2012/wordml" xmlns:wpg="http://schemas.microsoft.com/office/word/2010/wordprocessingGroup" xmlns:wpi="http://schemas.microsoft.com/office/word/2010/wordprocessingInk" xmlns:wne="http://schemas.microsoft.com/office/word/2006/wordml" xmlns:wps="http://schemas.microsoft.com/office/word/2010/wordprocessingShape" mc:Ignorable="w14 w15 wp14">
+  <w:abstractNum w:abstractNumId="0">
+    <w:nsid w:val="28DF2FF7"/>
+    <w:multiLevelType w:val="hybridMultilevel"/>
+    <w:tmpl w:val="C0ECC5F0"/>
+    <w:lvl w:ilvl="0" w:tplc="040C0011">
+      <w:start w:val="1"/>
+      <w:numFmt w:val="decimal"/>
+      <w:lvlText w:val="%1)"/>
+      <w:lvlJc w:val="left"/>
+      <w:pPr>
+        <w:ind w:left="720" w:hanging="360"/>
+      </w:pPr>
+      <w:rPr>
+        <w:rFonts w:hint="default"/>
+      </w:rPr>
+    </w:lvl>
+    <w:lvl w:ilvl="1" w:tplc="040C0019" w:tentative="1">
+      <w:start w:val="1"/>
+      <w:numFmt w:val="lowerLetter"/>
+      <w:lvlText w:val="%2."/>
+      <w:lvlJc w:val="left"/>
+      <w:pPr>
+        <w:ind w:left="1440" w:hanging="360"/>
+      </w:pPr>
+    </w:lvl>
+    <w:lvl w:ilvl="2" w:tplc="040C001B" w:tentative="1">
+      <w:start w:val="1"/>
+      <w:numFmt w:val="lowerRoman"/>
+      <w:lvlText w:val="%3."/>
+      <w:lvlJc w:val="right"/>
+      <w:pPr>
+        <w:ind w:left="2160" w:hanging="180"/>
+      </w:pPr>
+    </w:lvl>
+    <w:lvl w:ilvl="3" w:tplc="040C000F" w:tentative="1">
+      <w:start w:val="1"/>
+      <w:numFmt w:val="decimal"/>
+      <w:lvlText w:val="%4."/>
+      <w:lvlJc w:val="left"/>
+      <w:pPr>
+        <w:ind w:left="2880" w:hanging="360"/>
+      </w:pPr>
+    </w:lvl>
+    <w:lvl w:ilvl="4" w:tplc="040C0019" w:tentative="1">
+      <w:start w:val="1"/>
+      <w:numFmt w:val="lowerLetter"/>
+      <w:lvlText w:val="%5."/>
+      <w:lvlJc w:val="left"/>
+      <w:pPr>
+        <w:ind w:left="3600" w:hanging="360"/>
+      </w:pPr>
+    </w:lvl>
+    <w:lvl w:ilvl="5" w:tplc="040C001B" w:tentative="1">
+      <w:start w:val="1"/>
+      <w:numFmt w:val="lowerRoman"/>
+      <w:lvlText w:val="%6."/>
+      <w:lvlJc w:val="right"/>
+      <w:pPr>
+        <w:ind w:left="4320" w:hanging="180"/>
+      </w:pPr>
+    </w:lvl>
+    <w:lvl w:ilvl="6" w:tplc="040C000F" w:tentative="1">
+      <w:start w:val="1"/>
+      <w:numFmt w:val="decimal"/>
+      <w:lvlText w:val="%7."/>
+      <w:lvlJc w:val="left"/>
+      <w:pPr>
+        <w:ind w:left="5040" w:hanging="360"/>
+      </w:pPr>
+    </w:lvl>
+    <w:lvl w:ilvl="7" w:tplc="040C0019" w:tentative="1">
+      <w:start w:val="1"/>
+      <w:numFmt w:val="lowerLetter"/>
+      <w:lvlText w:val="%8."/>
+      <w:lvlJc w:val="left"/>
+      <w:pPr>
+        <w:ind w:left="5760" w:hanging="360"/>
+      </w:pPr>
+    </w:lvl>
+    <w:lvl w:ilvl="8" w:tplc="040C001B" w:tentative="1">
+      <w:start w:val="1"/>
+      <w:numFmt w:val="lowerRoman"/>
+      <w:lvlText w:val="%9."/>
+      <w:lvlJc w:val="right"/>
+      <w:pPr>
+        <w:ind w:left="6480" w:hanging="180"/>
+      </w:pPr>
+    </w:lvl>
+  </w:abstractNum>
+  <w:abstractNum w:abstractNumId="1">
+    <w:nsid w:val="3C6118B3"/>
+    <w:multiLevelType w:val="hybridMultilevel"/>
+    <w:tmpl w:val="7A2E91AA"/>
+    <w:lvl w:ilvl="0" w:tplc="040C0011">
+      <w:start w:val="1"/>
+      <w:numFmt w:val="decimal"/>
+      <w:lvlText w:val="%1)"/>
+      <w:lvlJc w:val="left"/>
+      <w:pPr>
+        <w:ind w:left="720" w:hanging="360"/>
+      </w:pPr>
+      <w:rPr>
+        <w:rFonts w:hint="default"/>
+      </w:rPr>
+    </w:lvl>
+    <w:lvl w:ilvl="1" w:tplc="040C0019" w:tentative="1">
+      <w:start w:val="1"/>
+      <w:numFmt w:val="lowerLetter"/>
+      <w:lvlText w:val="%2."/>
+      <w:lvlJc w:val="left"/>
+      <w:pPr>
+        <w:ind w:left="1440" w:hanging="360"/>
+      </w:pPr>
+    </w:lvl>
+    <w:lvl w:ilvl="2" w:tplc="040C001B" w:tentative="1">
+      <w:start w:val="1"/>
+      <w:numFmt w:val="lowerRoman"/>
+      <w:lvlText w:val="%3."/>
+      <w:lvlJc w:val="right"/>
+      <w:pPr>
+        <w:ind w:left="2160" w:hanging="180"/>
+      </w:pPr>
+    </w:lvl>
+    <w:lvl w:ilvl="3" w:tplc="040C000F" w:tentative="1">
+      <w:start w:val="1"/>
+      <w:numFmt w:val="decimal"/>
+      <w:lvlText w:val="%4."/>
+      <w:lvlJc w:val="left"/>
+      <w:pPr>
+        <w:ind w:left="2880" w:hanging="360"/>
+      </w:pPr>
+    </w:lvl>
+    <w:lvl w:ilvl="4" w:tplc="040C0019" w:tentative="1">
+      <w:start w:val="1"/>
+      <w:numFmt w:val="lowerLetter"/>
+      <w:lvlText w:val="%5."/>
+      <w:lvlJc w:val="left"/>
+      <w:pPr>
+        <w:ind w:left="3600" w:hanging="360"/>
+      </w:pPr>
+    </w:lvl>
+    <w:lvl w:ilvl="5" w:tplc="040C001B" w:tentative="1">
+      <w:start w:val="1"/>
+      <w:numFmt w:val="lowerRoman"/>
+      <w:lvlText w:val="%6."/>
+      <w:lvlJc w:val="right"/>
+      <w:pPr>
+        <w:ind w:left="4320" w:hanging="180"/>
+      </w:pPr>
+    </w:lvl>
+    <w:lvl w:ilvl="6" w:tplc="040C000F" w:tentative="1">
+      <w:start w:val="1"/>
+      <w:numFmt w:val="decimal"/>
+      <w:lvlText w:val="%7."/>
+      <w:lvlJc w:val="left"/>
+      <w:pPr>
+        <w:ind w:left="5040" w:hanging="360"/>
+      </w:pPr>
+    </w:lvl>
+    <w:lvl w:ilvl="7" w:tplc="040C0019" w:tentative="1">
+      <w:start w:val="1"/>
+      <w:numFmt w:val="lowerLetter"/>
+      <w:lvlText w:val="%8."/>
+      <w:lvlJc w:val="left"/>
+      <w:pPr>
+        <w:ind w:left="5760" w:hanging="360"/>
+      </w:pPr>
+    </w:lvl>
+    <w:lvl w:ilvl="8" w:tplc="040C001B" w:tentative="1">
+      <w:start w:val="1"/>
+      <w:numFmt w:val="lowerRoman"/>
+      <w:lvlText w:val="%9."/>
+      <w:lvlJc w:val="right"/>
+      <w:pPr>
+        <w:ind w:left="6480" w:hanging="180"/>
+      </w:pPr>
+    </w:lvl>
+  </w:abstractNum>
+  <w:num w:numId="1">
+    <w:abstractNumId w:val="1"/>
+  </w:num>
+  <w:num w:numId="2">
+    <w:abstractNumId w:val="0"/>
+  </w:num>
+</w:numbering>
 </file>
 
 <file path=word/styles.xml><?xml version="1.0" encoding="utf-8"?>
@@ -1671,6 +1961,17 @@
       <w:szCs w:val="24"/>
     </w:rPr>
   </w:style>
+  <w:style w:type="paragraph" w:styleId="Paragraphedeliste">
+    <w:name w:val="List Paragraph"/>
+    <w:basedOn w:val="Normal"/>
+    <w:uiPriority w:val="34"/>
+    <w:qFormat/>
+    <w:rsid w:val="001B4E92"/>
+    <w:pPr>
+      <w:ind w:left="720"/>
+      <w:contextualSpacing/>
+    </w:pPr>
+  </w:style>
 </w:styles>
 </file>
 
@@ -1940,7 +2241,7 @@
 </file>
 
 <file path=customXml/itemProps1.xml><?xml version="1.0" encoding="utf-8"?>
-<ds:datastoreItem xmlns:ds="http://schemas.openxmlformats.org/officeDocument/2006/customXml" ds:itemID="{BD54FF68-78C3-4088-BE5D-AC456FEB841F}">
+<ds:datastoreItem xmlns:ds="http://schemas.openxmlformats.org/officeDocument/2006/customXml" ds:itemID="{2D3BD91F-796A-4D4C-B5B7-4D32639739DD}">
   <ds:schemaRefs>
     <ds:schemaRef ds:uri="http://schemas.openxmlformats.org/officeDocument/2006/bibliography"/>
   </ds:schemaRefs>

</xml_diff>